<commit_message>
Change of repository location
</commit_message>
<xml_diff>
--- a/JM QR Code Data Example/JM QR Codes.docx
+++ b/JM QR Code Data Example/JM QR Codes.docx
@@ -1,6 +1,6 @@
 
 <file path=word/document.xml><?xml version="1.0" encoding="utf-8"?>
-<w:document xmlns:wpc="http://schemas.microsoft.com/office/word/2010/wordprocessingCanvas" xmlns:cx="http://schemas.microsoft.com/office/drawing/2014/chartex" xmlns:cx1="http://schemas.microsoft.com/office/drawing/2015/9/8/chartex" xmlns:cx2="http://schemas.microsoft.com/office/drawing/2015/10/21/chartex" xmlns:cx3="http://schemas.microsoft.com/office/drawing/2016/5/9/chartex" xmlns:cx4="http://schemas.microsoft.com/office/drawing/2016/5/10/chartex" xmlns:cx5="http://schemas.microsoft.com/office/drawing/2016/5/11/chartex" xmlns:cx6="http://schemas.microsoft.com/office/drawing/2016/5/12/chartex" xmlns:cx7="http://schemas.microsoft.com/office/drawing/2016/5/13/chartex" xmlns:cx8="http://schemas.microsoft.com/office/drawing/2016/5/14/chartex" xmlns:mc="http://schemas.openxmlformats.org/markup-compatibility/2006" xmlns:aink="http://schemas.microsoft.com/office/drawing/2016/ink" xmlns:am3d="http://schemas.microsoft.com/office/drawing/2017/model3d" xmlns:o="urn:schemas-microsoft-com:office:office" xmlns:r="http://schemas.openxmlformats.org/officeDocument/2006/relationships" xmlns:m="http://schemas.openxmlformats.org/officeDocument/2006/math" xmlns:v="urn:schemas-microsoft-com:vml" xmlns:wp14="http://schemas.microsoft.com/office/word/2010/wordprocessingDrawing" xmlns:wp="http://schemas.openxmlformats.org/drawingml/2006/wordprocessingDrawing" xmlns:w10="urn:schemas-microsoft-com:office:word" xmlns:w="http://schemas.openxmlformats.org/wordprocessingml/2006/main" xmlns:w14="http://schemas.microsoft.com/office/word/2010/wordml" xmlns:w15="http://schemas.microsoft.com/office/word/2012/wordml" xmlns:w16cex="http://schemas.microsoft.com/office/word/2018/wordml/cex" xmlns:w16cid="http://schemas.microsoft.com/office/word/2016/wordml/cid" xmlns:w16="http://schemas.microsoft.com/office/word/2018/wordml" xmlns:w16sdtdh="http://schemas.microsoft.com/office/word/2020/wordml/sdtdatahash" xmlns:w16se="http://schemas.microsoft.com/office/word/2015/wordml/symex" xmlns:wpg="http://schemas.microsoft.com/office/word/2010/wordprocessingGroup" xmlns:wpi="http://schemas.microsoft.com/office/word/2010/wordprocessingInk" xmlns:wne="http://schemas.microsoft.com/office/word/2006/wordml" xmlns:wps="http://schemas.microsoft.com/office/word/2010/wordprocessingShape" mc:Ignorable="w14 w15 w16se w16cid w16 w16cex w16sdtdh wp14">
+<w:document xmlns:wpc="http://schemas.microsoft.com/office/word/2010/wordprocessingCanvas" xmlns:cx="http://schemas.microsoft.com/office/drawing/2014/chartex" xmlns:cx1="http://schemas.microsoft.com/office/drawing/2015/9/8/chartex" xmlns:cx2="http://schemas.microsoft.com/office/drawing/2015/10/21/chartex" xmlns:cx3="http://schemas.microsoft.com/office/drawing/2016/5/9/chartex" xmlns:cx4="http://schemas.microsoft.com/office/drawing/2016/5/10/chartex" xmlns:cx5="http://schemas.microsoft.com/office/drawing/2016/5/11/chartex" xmlns:cx6="http://schemas.microsoft.com/office/drawing/2016/5/12/chartex" xmlns:cx7="http://schemas.microsoft.com/office/drawing/2016/5/13/chartex" xmlns:cx8="http://schemas.microsoft.com/office/drawing/2016/5/14/chartex" xmlns:mc="http://schemas.openxmlformats.org/markup-compatibility/2006" xmlns:aink="http://schemas.microsoft.com/office/drawing/2016/ink" xmlns:am3d="http://schemas.microsoft.com/office/drawing/2017/model3d" xmlns:o="urn:schemas-microsoft-com:office:office" xmlns:oel="http://schemas.microsoft.com/office/2019/extlst" xmlns:r="http://schemas.openxmlformats.org/officeDocument/2006/relationships" xmlns:m="http://schemas.openxmlformats.org/officeDocument/2006/math" xmlns:v="urn:schemas-microsoft-com:vml" xmlns:wp14="http://schemas.microsoft.com/office/word/2010/wordprocessingDrawing" xmlns:wp="http://schemas.openxmlformats.org/drawingml/2006/wordprocessingDrawing" xmlns:w10="urn:schemas-microsoft-com:office:word" xmlns:w="http://schemas.openxmlformats.org/wordprocessingml/2006/main" xmlns:w14="http://schemas.microsoft.com/office/word/2010/wordml" xmlns:w15="http://schemas.microsoft.com/office/word/2012/wordml" xmlns:w16cex="http://schemas.microsoft.com/office/word/2018/wordml/cex" xmlns:w16cid="http://schemas.microsoft.com/office/word/2016/wordml/cid" xmlns:w16="http://schemas.microsoft.com/office/word/2018/wordml" xmlns:w16du="http://schemas.microsoft.com/office/word/2023/wordml/word16du" xmlns:w16sdtdh="http://schemas.microsoft.com/office/word/2020/wordml/sdtdatahash" xmlns:w16sdtfl="http://schemas.microsoft.com/office/word/2024/wordml/sdtformatlock" xmlns:w16se="http://schemas.microsoft.com/office/word/2015/wordml/symex" xmlns:wpg="http://schemas.microsoft.com/office/word/2010/wordprocessingGroup" xmlns:wpi="http://schemas.microsoft.com/office/word/2010/wordprocessingInk" xmlns:wne="http://schemas.microsoft.com/office/word/2006/wordml" xmlns:wps="http://schemas.microsoft.com/office/word/2010/wordprocessingShape" mc:Ignorable="w14 w15 w16se w16cid w16 w16cex w16sdtdh w16sdtfl w16du wp14">
   <w:body>
     <w:p>
       <w:pPr>
@@ -479,23 +479,7 @@
           <w:rFonts w:ascii="Arial" w:hAnsi="Arial" w:cs="Arial"/>
           <w:lang w:val="en-US"/>
         </w:rPr>
-        <w:t xml:space="preserve">Shipping </w:t>
-      </w:r>
-      <w:proofErr w:type="gramStart"/>
-      <w:r>
-        <w:rPr>
-          <w:rFonts w:ascii="Arial" w:hAnsi="Arial" w:cs="Arial"/>
-          <w:lang w:val="en-US"/>
-        </w:rPr>
-        <w:t>Unit :</w:t>
-      </w:r>
-      <w:proofErr w:type="gramEnd"/>
-      <w:r>
-        <w:rPr>
-          <w:rFonts w:ascii="Arial" w:hAnsi="Arial" w:cs="Arial"/>
-          <w:lang w:val="en-US"/>
-        </w:rPr>
-        <w:t xml:space="preserve"> </w:t>
+        <w:t xml:space="preserve">Shipping Unit : </w:t>
       </w:r>
       <w:hyperlink r:id="rId9" w:history="1">
         <w:r>
@@ -504,31 +488,7 @@
             <w:rFonts w:ascii="Arial" w:hAnsi="Arial" w:cs="Arial"/>
             <w:lang w:val="en-US"/>
           </w:rPr>
-          <w:t>http://ws.jmtt.eu/GetPieceData/Getpiecedata.asmx/GetSU?uid=</w:t>
-        </w:r>
-        <w:r>
-          <w:rPr>
-            <w:rStyle w:val="Hyperlink"/>
-            <w:rFonts w:ascii="Arial" w:hAnsi="Arial" w:cs="Arial"/>
-            <w:lang w:val="en-US"/>
-          </w:rPr>
-          <w:t>[uid]</w:t>
-        </w:r>
-        <w:r>
-          <w:rPr>
-            <w:rStyle w:val="Hyperlink"/>
-            <w:rFonts w:ascii="Arial" w:hAnsi="Arial" w:cs="Arial"/>
-            <w:lang w:val="en-US"/>
-          </w:rPr>
-          <w:t>&amp;su=</w:t>
-        </w:r>
-        <w:r>
-          <w:rPr>
-            <w:rStyle w:val="Hyperlink"/>
-            <w:rFonts w:ascii="Arial" w:hAnsi="Arial" w:cs="Arial"/>
-            <w:lang w:val="en-US"/>
-          </w:rPr>
-          <w:t>[su</w:t>
+          <w:t>http://ws.jmtt.eu/GetPieceData/Getpiecedata.asmx/GetSU?uid=[uid]&amp;su=[su</w:t>
         </w:r>
       </w:hyperlink>
       <w:r>
@@ -983,7 +943,6 @@
         </w:rPr>
         <w:t xml:space="preserve">can be downloaded from </w:t>
       </w:r>
-      <w:proofErr w:type="spellStart"/>
       <w:r>
         <w:rPr>
           <w:rFonts w:ascii="Arial" w:hAnsi="Arial" w:cs="Arial"/>
@@ -996,9 +955,8 @@
           <w:rFonts w:ascii="Arial" w:hAnsi="Arial" w:cs="Arial"/>
           <w:lang w:val="en-US"/>
         </w:rPr>
-        <w:t>ithub</w:t>
-      </w:r>
-      <w:proofErr w:type="spellEnd"/>
+        <w:t>itHub</w:t>
+      </w:r>
       <w:r>
         <w:rPr>
           <w:rFonts w:ascii="Arial" w:hAnsi="Arial" w:cs="Arial"/>
@@ -1013,7 +971,7 @@
             <w:rFonts w:ascii="Arial" w:hAnsi="Arial" w:cs="Arial"/>
             <w:lang w:val="en-US"/>
           </w:rPr>
-          <w:t>https://github.com/AxelStallknecht/JM-QR-Code-Data-Example</w:t>
+          <w:t>https://github.com/JunkersAndMuellers/JM-QR-Code-Data-Example</w:t>
         </w:r>
       </w:hyperlink>
       <w:r>
@@ -1028,14 +986,7 @@
           <w:rFonts w:ascii="Arial" w:hAnsi="Arial" w:cs="Arial"/>
           <w:lang w:val="en-US"/>
         </w:rPr>
-        <w:t>.</w:t>
-      </w:r>
-      <w:r>
-        <w:rPr>
-          <w:rFonts w:ascii="Arial" w:hAnsi="Arial" w:cs="Arial"/>
-          <w:lang w:val="en-US"/>
-        </w:rPr>
-        <w:t xml:space="preserve"> </w:t>
+        <w:t xml:space="preserve">. </w:t>
       </w:r>
     </w:p>
     <w:p>
@@ -1384,6 +1335,7 @@
         </w:rPr>
         <w:t>set</w:t>
       </w:r>
+      <w:proofErr w:type="gramStart"/>
       <w:r>
         <w:rPr>
           <w:rFonts w:ascii="Consolas" w:hAnsi="Consolas" w:cs="Consolas"/>
@@ -1394,6 +1346,7 @@
         </w:rPr>
         <w:t>; }</w:t>
       </w:r>
+      <w:proofErr w:type="gramEnd"/>
     </w:p>
     <w:p>
       <w:pPr>
@@ -1522,6 +1475,7 @@
         </w:rPr>
         <w:t>set</w:t>
       </w:r>
+      <w:proofErr w:type="gramStart"/>
       <w:r>
         <w:rPr>
           <w:rFonts w:ascii="Consolas" w:hAnsi="Consolas" w:cs="Consolas"/>
@@ -1532,6 +1486,7 @@
         </w:rPr>
         <w:t>; }</w:t>
       </w:r>
+      <w:proofErr w:type="gramEnd"/>
     </w:p>
     <w:p>
       <w:pPr>
@@ -1660,6 +1615,7 @@
         </w:rPr>
         <w:t>set</w:t>
       </w:r>
+      <w:proofErr w:type="gramStart"/>
       <w:r>
         <w:rPr>
           <w:rFonts w:ascii="Consolas" w:hAnsi="Consolas" w:cs="Consolas"/>
@@ -1670,6 +1626,7 @@
         </w:rPr>
         <w:t>; }</w:t>
       </w:r>
+      <w:proofErr w:type="gramEnd"/>
     </w:p>
     <w:p>
       <w:pPr>
@@ -1798,6 +1755,7 @@
         </w:rPr>
         <w:t>set</w:t>
       </w:r>
+      <w:proofErr w:type="gramStart"/>
       <w:r>
         <w:rPr>
           <w:rFonts w:ascii="Consolas" w:hAnsi="Consolas" w:cs="Consolas"/>
@@ -1808,6 +1766,7 @@
         </w:rPr>
         <w:t>; }</w:t>
       </w:r>
+      <w:proofErr w:type="gramEnd"/>
     </w:p>
     <w:p>
       <w:pPr>
@@ -1936,6 +1895,7 @@
         </w:rPr>
         <w:t>set</w:t>
       </w:r>
+      <w:proofErr w:type="gramStart"/>
       <w:r>
         <w:rPr>
           <w:rFonts w:ascii="Consolas" w:hAnsi="Consolas" w:cs="Consolas"/>
@@ -1946,6 +1906,7 @@
         </w:rPr>
         <w:t>; }</w:t>
       </w:r>
+      <w:proofErr w:type="gramEnd"/>
     </w:p>
     <w:p>
       <w:pPr>
@@ -2074,6 +2035,7 @@
         </w:rPr>
         <w:t>set</w:t>
       </w:r>
+      <w:proofErr w:type="gramStart"/>
       <w:r>
         <w:rPr>
           <w:rFonts w:ascii="Consolas" w:hAnsi="Consolas" w:cs="Consolas"/>
@@ -2084,6 +2046,7 @@
         </w:rPr>
         <w:t>; }</w:t>
       </w:r>
+      <w:proofErr w:type="gramEnd"/>
     </w:p>
     <w:p>
       <w:pPr>
@@ -2212,6 +2175,7 @@
         </w:rPr>
         <w:t>set</w:t>
       </w:r>
+      <w:proofErr w:type="gramStart"/>
       <w:r>
         <w:rPr>
           <w:rFonts w:ascii="Consolas" w:hAnsi="Consolas" w:cs="Consolas"/>
@@ -2222,6 +2186,7 @@
         </w:rPr>
         <w:t>; }</w:t>
       </w:r>
+      <w:proofErr w:type="gramEnd"/>
     </w:p>
     <w:p>
       <w:pPr>
@@ -2350,6 +2315,7 @@
         </w:rPr>
         <w:t>set</w:t>
       </w:r>
+      <w:proofErr w:type="gramStart"/>
       <w:r>
         <w:rPr>
           <w:rFonts w:ascii="Consolas" w:hAnsi="Consolas" w:cs="Consolas"/>
@@ -2360,6 +2326,7 @@
         </w:rPr>
         <w:t>; }</w:t>
       </w:r>
+      <w:proofErr w:type="gramEnd"/>
     </w:p>
     <w:p>
       <w:pPr>
@@ -2488,6 +2455,7 @@
         </w:rPr>
         <w:t>set</w:t>
       </w:r>
+      <w:proofErr w:type="gramStart"/>
       <w:r>
         <w:rPr>
           <w:rFonts w:ascii="Consolas" w:hAnsi="Consolas" w:cs="Consolas"/>
@@ -2498,6 +2466,7 @@
         </w:rPr>
         <w:t>; }</w:t>
       </w:r>
+      <w:proofErr w:type="gramEnd"/>
     </w:p>
     <w:p>
       <w:pPr>
@@ -2628,6 +2597,7 @@
         </w:rPr>
         <w:t>set</w:t>
       </w:r>
+      <w:proofErr w:type="gramStart"/>
       <w:r>
         <w:rPr>
           <w:rFonts w:ascii="Consolas" w:hAnsi="Consolas" w:cs="Consolas"/>
@@ -2638,6 +2608,7 @@
         </w:rPr>
         <w:t>; }</w:t>
       </w:r>
+      <w:proofErr w:type="gramEnd"/>
     </w:p>
     <w:p>
       <w:pPr>
@@ -2952,6 +2923,7 @@
         </w:rPr>
         <w:t>set</w:t>
       </w:r>
+      <w:proofErr w:type="gramStart"/>
       <w:r>
         <w:rPr>
           <w:rFonts w:ascii="Consolas" w:hAnsi="Consolas" w:cs="Consolas"/>
@@ -2962,6 +2934,7 @@
         </w:rPr>
         <w:t>; }</w:t>
       </w:r>
+      <w:proofErr w:type="gramEnd"/>
     </w:p>
     <w:p>
       <w:pPr>
@@ -3091,6 +3064,7 @@
         </w:rPr>
         <w:t>set</w:t>
       </w:r>
+      <w:proofErr w:type="gramStart"/>
       <w:r>
         <w:rPr>
           <w:rFonts w:ascii="Consolas" w:hAnsi="Consolas" w:cs="Consolas"/>
@@ -3101,6 +3075,7 @@
         </w:rPr>
         <w:t>; }</w:t>
       </w:r>
+      <w:proofErr w:type="gramEnd"/>
     </w:p>
     <w:p>
       <w:pPr>
@@ -3229,6 +3204,7 @@
         </w:rPr>
         <w:t>set</w:t>
       </w:r>
+      <w:proofErr w:type="gramStart"/>
       <w:r>
         <w:rPr>
           <w:rFonts w:ascii="Consolas" w:hAnsi="Consolas" w:cs="Consolas"/>
@@ -3239,6 +3215,7 @@
         </w:rPr>
         <w:t>; }</w:t>
       </w:r>
+      <w:proofErr w:type="gramEnd"/>
     </w:p>
     <w:p>
       <w:pPr>
@@ -3367,6 +3344,7 @@
         </w:rPr>
         <w:t>set</w:t>
       </w:r>
+      <w:proofErr w:type="gramStart"/>
       <w:r>
         <w:rPr>
           <w:rFonts w:ascii="Consolas" w:hAnsi="Consolas" w:cs="Consolas"/>
@@ -3377,6 +3355,7 @@
         </w:rPr>
         <w:t>; }</w:t>
       </w:r>
+      <w:proofErr w:type="gramEnd"/>
     </w:p>
     <w:p>
       <w:pPr>
@@ -3505,6 +3484,7 @@
         </w:rPr>
         <w:t>set</w:t>
       </w:r>
+      <w:proofErr w:type="gramStart"/>
       <w:r>
         <w:rPr>
           <w:rFonts w:ascii="Consolas" w:hAnsi="Consolas" w:cs="Consolas"/>
@@ -3515,6 +3495,7 @@
         </w:rPr>
         <w:t>; }</w:t>
       </w:r>
+      <w:proofErr w:type="gramEnd"/>
     </w:p>
     <w:p>
       <w:pPr>
@@ -3623,6 +3604,7 @@
         </w:rPr>
         <w:t>set</w:t>
       </w:r>
+      <w:proofErr w:type="gramStart"/>
       <w:r>
         <w:rPr>
           <w:rFonts w:ascii="Consolas" w:hAnsi="Consolas" w:cs="Consolas"/>
@@ -3633,6 +3615,7 @@
         </w:rPr>
         <w:t>; }</w:t>
       </w:r>
+      <w:proofErr w:type="gramEnd"/>
     </w:p>
     <w:p>
       <w:pPr>
@@ -3946,6 +3929,7 @@
         </w:rPr>
         <w:t>set</w:t>
       </w:r>
+      <w:proofErr w:type="gramStart"/>
       <w:r>
         <w:rPr>
           <w:rFonts w:ascii="Consolas" w:hAnsi="Consolas" w:cs="Consolas"/>
@@ -3956,6 +3940,7 @@
         </w:rPr>
         <w:t>; }</w:t>
       </w:r>
+      <w:proofErr w:type="gramEnd"/>
     </w:p>
     <w:p>
       <w:pPr>
@@ -4084,6 +4069,7 @@
         </w:rPr>
         <w:t>set</w:t>
       </w:r>
+      <w:proofErr w:type="gramStart"/>
       <w:r>
         <w:rPr>
           <w:rFonts w:ascii="Consolas" w:hAnsi="Consolas" w:cs="Consolas"/>
@@ -4094,6 +4080,7 @@
         </w:rPr>
         <w:t>; }</w:t>
       </w:r>
+      <w:proofErr w:type="gramEnd"/>
     </w:p>
     <w:p>
       <w:pPr>
@@ -4222,6 +4209,7 @@
         </w:rPr>
         <w:t>set</w:t>
       </w:r>
+      <w:proofErr w:type="gramStart"/>
       <w:r>
         <w:rPr>
           <w:rFonts w:ascii="Consolas" w:hAnsi="Consolas" w:cs="Consolas"/>
@@ -4232,6 +4220,7 @@
         </w:rPr>
         <w:t>; }</w:t>
       </w:r>
+      <w:proofErr w:type="gramEnd"/>
     </w:p>
     <w:p>
       <w:pPr>
@@ -4360,6 +4349,7 @@
         </w:rPr>
         <w:t>set</w:t>
       </w:r>
+      <w:proofErr w:type="gramStart"/>
       <w:r>
         <w:rPr>
           <w:rFonts w:ascii="Consolas" w:hAnsi="Consolas" w:cs="Consolas"/>
@@ -4370,6 +4360,7 @@
         </w:rPr>
         <w:t>; }</w:t>
       </w:r>
+      <w:proofErr w:type="gramEnd"/>
     </w:p>
     <w:p>
       <w:pPr>
@@ -4498,6 +4489,7 @@
         </w:rPr>
         <w:t>set</w:t>
       </w:r>
+      <w:proofErr w:type="gramStart"/>
       <w:r>
         <w:rPr>
           <w:rFonts w:ascii="Consolas" w:hAnsi="Consolas" w:cs="Consolas"/>
@@ -4508,6 +4500,7 @@
         </w:rPr>
         <w:t>; }</w:t>
       </w:r>
+      <w:proofErr w:type="gramEnd"/>
     </w:p>
     <w:p>
       <w:pPr>
@@ -4636,6 +4629,7 @@
         </w:rPr>
         <w:t>set</w:t>
       </w:r>
+      <w:proofErr w:type="gramStart"/>
       <w:r>
         <w:rPr>
           <w:rFonts w:ascii="Consolas" w:hAnsi="Consolas" w:cs="Consolas"/>
@@ -4646,6 +4640,7 @@
         </w:rPr>
         <w:t>; }</w:t>
       </w:r>
+      <w:proofErr w:type="gramEnd"/>
     </w:p>
     <w:p>
       <w:pPr>
@@ -4774,6 +4769,7 @@
         </w:rPr>
         <w:t>set</w:t>
       </w:r>
+      <w:proofErr w:type="gramStart"/>
       <w:r>
         <w:rPr>
           <w:rFonts w:ascii="Consolas" w:hAnsi="Consolas" w:cs="Consolas"/>
@@ -4784,6 +4780,7 @@
         </w:rPr>
         <w:t>; }</w:t>
       </w:r>
+      <w:proofErr w:type="gramEnd"/>
     </w:p>
     <w:p>
       <w:pPr>
@@ -4912,6 +4909,7 @@
         </w:rPr>
         <w:t>set</w:t>
       </w:r>
+      <w:proofErr w:type="gramStart"/>
       <w:r>
         <w:rPr>
           <w:rFonts w:ascii="Consolas" w:hAnsi="Consolas" w:cs="Consolas"/>
@@ -4922,6 +4920,7 @@
         </w:rPr>
         <w:t>; }</w:t>
       </w:r>
+      <w:proofErr w:type="gramEnd"/>
     </w:p>
     <w:p>
       <w:pPr>
@@ -5050,6 +5049,7 @@
         </w:rPr>
         <w:t>set</w:t>
       </w:r>
+      <w:proofErr w:type="gramStart"/>
       <w:r>
         <w:rPr>
           <w:rFonts w:ascii="Consolas" w:hAnsi="Consolas" w:cs="Consolas"/>
@@ -5060,6 +5060,7 @@
         </w:rPr>
         <w:t>; }</w:t>
       </w:r>
+      <w:proofErr w:type="gramEnd"/>
     </w:p>
     <w:p>
       <w:pPr>
@@ -5188,6 +5189,7 @@
         </w:rPr>
         <w:t>set</w:t>
       </w:r>
+      <w:proofErr w:type="gramStart"/>
       <w:r>
         <w:rPr>
           <w:rFonts w:ascii="Consolas" w:hAnsi="Consolas" w:cs="Consolas"/>
@@ -5198,6 +5200,7 @@
         </w:rPr>
         <w:t>; }</w:t>
       </w:r>
+      <w:proofErr w:type="gramEnd"/>
     </w:p>
     <w:p>
       <w:pPr>
@@ -5326,6 +5329,7 @@
         </w:rPr>
         <w:t>set</w:t>
       </w:r>
+      <w:proofErr w:type="gramStart"/>
       <w:r>
         <w:rPr>
           <w:rFonts w:ascii="Consolas" w:hAnsi="Consolas" w:cs="Consolas"/>
@@ -5336,6 +5340,7 @@
         </w:rPr>
         <w:t>; }</w:t>
       </w:r>
+      <w:proofErr w:type="gramEnd"/>
     </w:p>
     <w:p>
       <w:pPr>
@@ -5464,6 +5469,7 @@
         </w:rPr>
         <w:t>set</w:t>
       </w:r>
+      <w:proofErr w:type="gramStart"/>
       <w:r>
         <w:rPr>
           <w:rFonts w:ascii="Consolas" w:hAnsi="Consolas" w:cs="Consolas"/>
@@ -5474,6 +5480,7 @@
         </w:rPr>
         <w:t>; }</w:t>
       </w:r>
+      <w:proofErr w:type="gramEnd"/>
     </w:p>
     <w:p>
       <w:pPr>
@@ -5602,6 +5609,7 @@
         </w:rPr>
         <w:t>set</w:t>
       </w:r>
+      <w:proofErr w:type="gramStart"/>
       <w:r>
         <w:rPr>
           <w:rFonts w:ascii="Consolas" w:hAnsi="Consolas" w:cs="Consolas"/>
@@ -5612,6 +5620,7 @@
         </w:rPr>
         <w:t>; }</w:t>
       </w:r>
+      <w:proofErr w:type="gramEnd"/>
     </w:p>
     <w:p>
       <w:pPr>
@@ -5740,6 +5749,7 @@
         </w:rPr>
         <w:t>set</w:t>
       </w:r>
+      <w:proofErr w:type="gramStart"/>
       <w:r>
         <w:rPr>
           <w:rFonts w:ascii="Consolas" w:hAnsi="Consolas" w:cs="Consolas"/>
@@ -5750,6 +5760,7 @@
         </w:rPr>
         <w:t>; }</w:t>
       </w:r>
+      <w:proofErr w:type="gramEnd"/>
     </w:p>
     <w:p>
       <w:pPr>
@@ -5878,6 +5889,7 @@
         </w:rPr>
         <w:t>set</w:t>
       </w:r>
+      <w:proofErr w:type="gramStart"/>
       <w:r>
         <w:rPr>
           <w:rFonts w:ascii="Consolas" w:hAnsi="Consolas" w:cs="Consolas"/>
@@ -5888,6 +5900,7 @@
         </w:rPr>
         <w:t>; }</w:t>
       </w:r>
+      <w:proofErr w:type="gramEnd"/>
     </w:p>
     <w:p>
       <w:pPr>
@@ -6016,6 +6029,7 @@
         </w:rPr>
         <w:t>set</w:t>
       </w:r>
+      <w:proofErr w:type="gramStart"/>
       <w:r>
         <w:rPr>
           <w:rFonts w:ascii="Consolas" w:hAnsi="Consolas" w:cs="Consolas"/>
@@ -6026,6 +6040,7 @@
         </w:rPr>
         <w:t>; }</w:t>
       </w:r>
+      <w:proofErr w:type="gramEnd"/>
     </w:p>
     <w:p>
       <w:pPr>
@@ -6134,6 +6149,7 @@
         </w:rPr>
         <w:t>set</w:t>
       </w:r>
+      <w:proofErr w:type="gramStart"/>
       <w:r>
         <w:rPr>
           <w:rFonts w:ascii="Consolas" w:hAnsi="Consolas" w:cs="Consolas"/>
@@ -6144,6 +6160,7 @@
         </w:rPr>
         <w:t>; }</w:t>
       </w:r>
+      <w:proofErr w:type="gramEnd"/>
     </w:p>
     <w:p>
       <w:pPr>
@@ -6457,6 +6474,7 @@
         </w:rPr>
         <w:t>set</w:t>
       </w:r>
+      <w:proofErr w:type="gramStart"/>
       <w:r>
         <w:rPr>
           <w:rFonts w:ascii="Consolas" w:hAnsi="Consolas" w:cs="Consolas"/>
@@ -6467,6 +6485,7 @@
         </w:rPr>
         <w:t>; }</w:t>
       </w:r>
+      <w:proofErr w:type="gramEnd"/>
     </w:p>
     <w:p>
       <w:pPr>
@@ -6595,6 +6614,7 @@
         </w:rPr>
         <w:t>set</w:t>
       </w:r>
+      <w:proofErr w:type="gramStart"/>
       <w:r>
         <w:rPr>
           <w:rFonts w:ascii="Consolas" w:hAnsi="Consolas" w:cs="Consolas"/>
@@ -6605,6 +6625,7 @@
         </w:rPr>
         <w:t>; }</w:t>
       </w:r>
+      <w:proofErr w:type="gramEnd"/>
     </w:p>
     <w:p>
       <w:pPr>
@@ -6733,6 +6754,7 @@
         </w:rPr>
         <w:t>set</w:t>
       </w:r>
+      <w:proofErr w:type="gramStart"/>
       <w:r>
         <w:rPr>
           <w:rFonts w:ascii="Consolas" w:hAnsi="Consolas" w:cs="Consolas"/>
@@ -6743,6 +6765,7 @@
         </w:rPr>
         <w:t>; }</w:t>
       </w:r>
+      <w:proofErr w:type="gramEnd"/>
     </w:p>
     <w:p>
       <w:pPr>
@@ -6871,6 +6894,7 @@
         </w:rPr>
         <w:t>set</w:t>
       </w:r>
+      <w:proofErr w:type="gramStart"/>
       <w:r>
         <w:rPr>
           <w:rFonts w:ascii="Consolas" w:hAnsi="Consolas" w:cs="Consolas"/>
@@ -6881,6 +6905,7 @@
         </w:rPr>
         <w:t>; }</w:t>
       </w:r>
+      <w:proofErr w:type="gramEnd"/>
     </w:p>
     <w:p>
       <w:pPr>
@@ -7009,6 +7034,7 @@
         </w:rPr>
         <w:t>set</w:t>
       </w:r>
+      <w:proofErr w:type="gramStart"/>
       <w:r>
         <w:rPr>
           <w:rFonts w:ascii="Consolas" w:hAnsi="Consolas" w:cs="Consolas"/>
@@ -7019,6 +7045,7 @@
         </w:rPr>
         <w:t>; }</w:t>
       </w:r>
+      <w:proofErr w:type="gramEnd"/>
     </w:p>
     <w:p>
       <w:pPr>
@@ -7125,6 +7152,7 @@
         </w:rPr>
         <w:t>set</w:t>
       </w:r>
+      <w:proofErr w:type="gramStart"/>
       <w:r>
         <w:rPr>
           <w:rFonts w:ascii="Consolas" w:hAnsi="Consolas" w:cs="Consolas"/>
@@ -7135,6 +7163,7 @@
         </w:rPr>
         <w:t>; }</w:t>
       </w:r>
+      <w:proofErr w:type="gramEnd"/>
     </w:p>
     <w:p>
       <w:pPr>
@@ -7241,6 +7270,7 @@
         </w:rPr>
         <w:t>set</w:t>
       </w:r>
+      <w:proofErr w:type="gramStart"/>
       <w:r>
         <w:rPr>
           <w:rFonts w:ascii="Consolas" w:hAnsi="Consolas" w:cs="Consolas"/>
@@ -7251,6 +7281,7 @@
         </w:rPr>
         <w:t>; }</w:t>
       </w:r>
+      <w:proofErr w:type="gramEnd"/>
     </w:p>
     <w:p>
       <w:pPr>
@@ -7357,6 +7388,7 @@
         </w:rPr>
         <w:t>set</w:t>
       </w:r>
+      <w:proofErr w:type="gramStart"/>
       <w:r>
         <w:rPr>
           <w:rFonts w:ascii="Consolas" w:hAnsi="Consolas" w:cs="Consolas"/>
@@ -7367,6 +7399,7 @@
         </w:rPr>
         <w:t>; }</w:t>
       </w:r>
+      <w:proofErr w:type="gramEnd"/>
     </w:p>
     <w:p>
       <w:pPr>
@@ -7473,6 +7506,7 @@
         </w:rPr>
         <w:t>set</w:t>
       </w:r>
+      <w:proofErr w:type="gramStart"/>
       <w:r>
         <w:rPr>
           <w:rFonts w:ascii="Consolas" w:hAnsi="Consolas" w:cs="Consolas"/>
@@ -7483,6 +7517,7 @@
         </w:rPr>
         <w:t>; }</w:t>
       </w:r>
+      <w:proofErr w:type="gramEnd"/>
     </w:p>
     <w:p>
       <w:pPr>
@@ -7589,6 +7624,7 @@
         </w:rPr>
         <w:t>set</w:t>
       </w:r>
+      <w:proofErr w:type="gramStart"/>
       <w:r>
         <w:rPr>
           <w:rFonts w:ascii="Consolas" w:hAnsi="Consolas" w:cs="Consolas"/>
@@ -7599,6 +7635,7 @@
         </w:rPr>
         <w:t>; }</w:t>
       </w:r>
+      <w:proofErr w:type="gramEnd"/>
     </w:p>
     <w:p>
       <w:pPr>
@@ -7705,6 +7742,7 @@
         </w:rPr>
         <w:t>set</w:t>
       </w:r>
+      <w:proofErr w:type="gramStart"/>
       <w:r>
         <w:rPr>
           <w:rFonts w:ascii="Consolas" w:hAnsi="Consolas" w:cs="Consolas"/>
@@ -7715,6 +7753,7 @@
         </w:rPr>
         <w:t>; }</w:t>
       </w:r>
+      <w:proofErr w:type="gramEnd"/>
     </w:p>
     <w:p>
       <w:pPr>
@@ -7843,6 +7882,7 @@
         </w:rPr>
         <w:t>set</w:t>
       </w:r>
+      <w:proofErr w:type="gramStart"/>
       <w:r>
         <w:rPr>
           <w:rFonts w:ascii="Consolas" w:hAnsi="Consolas" w:cs="Consolas"/>
@@ -7853,6 +7893,7 @@
         </w:rPr>
         <w:t>; }</w:t>
       </w:r>
+      <w:proofErr w:type="gramEnd"/>
     </w:p>
     <w:p>
       <w:pPr>
@@ -7981,6 +8022,7 @@
         </w:rPr>
         <w:t>set</w:t>
       </w:r>
+      <w:proofErr w:type="gramStart"/>
       <w:r>
         <w:rPr>
           <w:rFonts w:ascii="Consolas" w:hAnsi="Consolas" w:cs="Consolas"/>
@@ -7991,6 +8033,7 @@
         </w:rPr>
         <w:t>; }</w:t>
       </w:r>
+      <w:proofErr w:type="gramEnd"/>
     </w:p>
     <w:p>
       <w:pPr>
@@ -8119,6 +8162,7 @@
         </w:rPr>
         <w:t>set</w:t>
       </w:r>
+      <w:proofErr w:type="gramStart"/>
       <w:r>
         <w:rPr>
           <w:rFonts w:ascii="Consolas" w:hAnsi="Consolas" w:cs="Consolas"/>
@@ -8129,6 +8173,7 @@
         </w:rPr>
         <w:t>; }</w:t>
       </w:r>
+      <w:proofErr w:type="gramEnd"/>
     </w:p>
     <w:p>
       <w:pPr>
@@ -8257,6 +8302,7 @@
         </w:rPr>
         <w:t>set</w:t>
       </w:r>
+      <w:proofErr w:type="gramStart"/>
       <w:r>
         <w:rPr>
           <w:rFonts w:ascii="Consolas" w:hAnsi="Consolas" w:cs="Consolas"/>
@@ -8267,6 +8313,7 @@
         </w:rPr>
         <w:t>; }</w:t>
       </w:r>
+      <w:proofErr w:type="gramEnd"/>
     </w:p>
     <w:p>
       <w:pPr>
@@ -8395,6 +8442,7 @@
         </w:rPr>
         <w:t>set</w:t>
       </w:r>
+      <w:proofErr w:type="gramStart"/>
       <w:r>
         <w:rPr>
           <w:rFonts w:ascii="Consolas" w:hAnsi="Consolas" w:cs="Consolas"/>
@@ -8405,6 +8453,7 @@
         </w:rPr>
         <w:t>; }</w:t>
       </w:r>
+      <w:proofErr w:type="gramEnd"/>
     </w:p>
     <w:p>
       <w:pPr>
@@ -8511,6 +8560,7 @@
         </w:rPr>
         <w:t>set</w:t>
       </w:r>
+      <w:proofErr w:type="gramStart"/>
       <w:r>
         <w:rPr>
           <w:rFonts w:ascii="Consolas" w:hAnsi="Consolas" w:cs="Consolas"/>
@@ -8521,6 +8571,7 @@
         </w:rPr>
         <w:t>; }</w:t>
       </w:r>
+      <w:proofErr w:type="gramEnd"/>
     </w:p>
     <w:p>
       <w:pPr>
@@ -8649,6 +8700,7 @@
         </w:rPr>
         <w:t>set</w:t>
       </w:r>
+      <w:proofErr w:type="gramStart"/>
       <w:r>
         <w:rPr>
           <w:rFonts w:ascii="Consolas" w:hAnsi="Consolas" w:cs="Consolas"/>
@@ -8659,6 +8711,7 @@
         </w:rPr>
         <w:t>; }</w:t>
       </w:r>
+      <w:proofErr w:type="gramEnd"/>
     </w:p>
     <w:p>
       <w:pPr>
@@ -8787,6 +8840,7 @@
         </w:rPr>
         <w:t>set</w:t>
       </w:r>
+      <w:proofErr w:type="gramStart"/>
       <w:r>
         <w:rPr>
           <w:rFonts w:ascii="Consolas" w:hAnsi="Consolas" w:cs="Consolas"/>
@@ -8797,6 +8851,7 @@
         </w:rPr>
         <w:t>; }</w:t>
       </w:r>
+      <w:proofErr w:type="gramEnd"/>
     </w:p>
     <w:p>
       <w:pPr>
@@ -8925,6 +8980,7 @@
         </w:rPr>
         <w:t>set</w:t>
       </w:r>
+      <w:proofErr w:type="gramStart"/>
       <w:r>
         <w:rPr>
           <w:rFonts w:ascii="Consolas" w:hAnsi="Consolas" w:cs="Consolas"/>
@@ -8935,6 +8991,7 @@
         </w:rPr>
         <w:t>; }</w:t>
       </w:r>
+      <w:proofErr w:type="gramEnd"/>
     </w:p>
     <w:p>
       <w:pPr>
@@ -9041,6 +9098,7 @@
         </w:rPr>
         <w:t>set</w:t>
       </w:r>
+      <w:proofErr w:type="gramStart"/>
       <w:r>
         <w:rPr>
           <w:rFonts w:ascii="Consolas" w:hAnsi="Consolas" w:cs="Consolas"/>
@@ -9051,6 +9109,7 @@
         </w:rPr>
         <w:t>; }</w:t>
       </w:r>
+      <w:proofErr w:type="gramEnd"/>
     </w:p>
     <w:p>
       <w:pPr>
@@ -9157,6 +9216,7 @@
         </w:rPr>
         <w:t>set</w:t>
       </w:r>
+      <w:proofErr w:type="gramStart"/>
       <w:r>
         <w:rPr>
           <w:rFonts w:ascii="Consolas" w:hAnsi="Consolas" w:cs="Consolas"/>
@@ -9167,6 +9227,7 @@
         </w:rPr>
         <w:t>; }</w:t>
       </w:r>
+      <w:proofErr w:type="gramEnd"/>
     </w:p>
     <w:p>
       <w:pPr>
@@ -9295,6 +9356,7 @@
         </w:rPr>
         <w:t>set</w:t>
       </w:r>
+      <w:proofErr w:type="gramStart"/>
       <w:r>
         <w:rPr>
           <w:rFonts w:ascii="Consolas" w:hAnsi="Consolas" w:cs="Consolas"/>
@@ -9305,6 +9367,7 @@
         </w:rPr>
         <w:t>; }</w:t>
       </w:r>
+      <w:proofErr w:type="gramEnd"/>
     </w:p>
     <w:p>
       <w:pPr>
@@ -9433,6 +9496,7 @@
         </w:rPr>
         <w:t>set</w:t>
       </w:r>
+      <w:proofErr w:type="gramStart"/>
       <w:r>
         <w:rPr>
           <w:rFonts w:ascii="Consolas" w:hAnsi="Consolas" w:cs="Consolas"/>
@@ -9443,6 +9507,7 @@
         </w:rPr>
         <w:t>; }</w:t>
       </w:r>
+      <w:proofErr w:type="gramEnd"/>
     </w:p>
     <w:p>
       <w:pPr>
@@ -9571,6 +9636,7 @@
         </w:rPr>
         <w:t>set</w:t>
       </w:r>
+      <w:proofErr w:type="gramStart"/>
       <w:r>
         <w:rPr>
           <w:rFonts w:ascii="Consolas" w:hAnsi="Consolas" w:cs="Consolas"/>
@@ -9581,6 +9647,7 @@
         </w:rPr>
         <w:t>; }</w:t>
       </w:r>
+      <w:proofErr w:type="gramEnd"/>
     </w:p>
     <w:p>
       <w:pPr>
@@ -9709,6 +9776,7 @@
         </w:rPr>
         <w:t>set</w:t>
       </w:r>
+      <w:proofErr w:type="gramStart"/>
       <w:r>
         <w:rPr>
           <w:rFonts w:ascii="Consolas" w:hAnsi="Consolas" w:cs="Consolas"/>
@@ -9719,6 +9787,7 @@
         </w:rPr>
         <w:t>; }</w:t>
       </w:r>
+      <w:proofErr w:type="gramEnd"/>
     </w:p>
     <w:p>
       <w:pPr>
@@ -9847,6 +9916,7 @@
         </w:rPr>
         <w:t>set</w:t>
       </w:r>
+      <w:proofErr w:type="gramStart"/>
       <w:r>
         <w:rPr>
           <w:rFonts w:ascii="Consolas" w:hAnsi="Consolas" w:cs="Consolas"/>
@@ -9857,6 +9927,7 @@
         </w:rPr>
         <w:t>; }</w:t>
       </w:r>
+      <w:proofErr w:type="gramEnd"/>
     </w:p>
     <w:p>
       <w:pPr>
@@ -9985,6 +10056,7 @@
         </w:rPr>
         <w:t>set</w:t>
       </w:r>
+      <w:proofErr w:type="gramStart"/>
       <w:r>
         <w:rPr>
           <w:rFonts w:ascii="Consolas" w:hAnsi="Consolas" w:cs="Consolas"/>
@@ -9995,6 +10067,7 @@
         </w:rPr>
         <w:t>; }</w:t>
       </w:r>
+      <w:proofErr w:type="gramEnd"/>
     </w:p>
     <w:p>
       <w:pPr>
@@ -10123,6 +10196,7 @@
         </w:rPr>
         <w:t>set</w:t>
       </w:r>
+      <w:proofErr w:type="gramStart"/>
       <w:r>
         <w:rPr>
           <w:rFonts w:ascii="Consolas" w:hAnsi="Consolas" w:cs="Consolas"/>
@@ -10133,6 +10207,7 @@
         </w:rPr>
         <w:t>; }</w:t>
       </w:r>
+      <w:proofErr w:type="gramEnd"/>
     </w:p>
     <w:p>
       <w:pPr>
@@ -10261,6 +10336,7 @@
         </w:rPr>
         <w:t>set</w:t>
       </w:r>
+      <w:proofErr w:type="gramStart"/>
       <w:r>
         <w:rPr>
           <w:rFonts w:ascii="Consolas" w:hAnsi="Consolas" w:cs="Consolas"/>
@@ -10271,6 +10347,7 @@
         </w:rPr>
         <w:t>; }</w:t>
       </w:r>
+      <w:proofErr w:type="gramEnd"/>
     </w:p>
     <w:p>
       <w:pPr>
@@ -10399,6 +10476,7 @@
         </w:rPr>
         <w:t>set</w:t>
       </w:r>
+      <w:proofErr w:type="gramStart"/>
       <w:r>
         <w:rPr>
           <w:rFonts w:ascii="Consolas" w:hAnsi="Consolas" w:cs="Consolas"/>
@@ -10409,6 +10487,7 @@
         </w:rPr>
         <w:t>; }</w:t>
       </w:r>
+      <w:proofErr w:type="gramEnd"/>
     </w:p>
     <w:p>
       <w:pPr>
@@ -10537,6 +10616,7 @@
         </w:rPr>
         <w:t>set</w:t>
       </w:r>
+      <w:proofErr w:type="gramStart"/>
       <w:r>
         <w:rPr>
           <w:rFonts w:ascii="Consolas" w:hAnsi="Consolas" w:cs="Consolas"/>
@@ -10547,6 +10627,7 @@
         </w:rPr>
         <w:t>; }</w:t>
       </w:r>
+      <w:proofErr w:type="gramEnd"/>
     </w:p>
     <w:p>
       <w:pPr>
@@ -10675,6 +10756,7 @@
         </w:rPr>
         <w:t>set</w:t>
       </w:r>
+      <w:proofErr w:type="gramStart"/>
       <w:r>
         <w:rPr>
           <w:rFonts w:ascii="Consolas" w:hAnsi="Consolas" w:cs="Consolas"/>
@@ -10685,6 +10767,7 @@
         </w:rPr>
         <w:t>; }</w:t>
       </w:r>
+      <w:proofErr w:type="gramEnd"/>
     </w:p>
     <w:p>
       <w:pPr>
@@ -10814,6 +10897,7 @@
         </w:rPr>
         <w:t>set</w:t>
       </w:r>
+      <w:proofErr w:type="gramStart"/>
       <w:r>
         <w:rPr>
           <w:rFonts w:ascii="Consolas" w:hAnsi="Consolas" w:cs="Consolas"/>
@@ -10824,6 +10908,7 @@
         </w:rPr>
         <w:t>; }</w:t>
       </w:r>
+      <w:proofErr w:type="gramEnd"/>
     </w:p>
     <w:p>
       <w:pPr>
@@ -10930,6 +11015,7 @@
         </w:rPr>
         <w:t>set</w:t>
       </w:r>
+      <w:proofErr w:type="gramStart"/>
       <w:r>
         <w:rPr>
           <w:rFonts w:ascii="Consolas" w:hAnsi="Consolas" w:cs="Consolas"/>
@@ -10940,6 +11026,7 @@
         </w:rPr>
         <w:t>; }</w:t>
       </w:r>
+      <w:proofErr w:type="gramEnd"/>
     </w:p>
     <w:p>
       <w:pPr>
@@ -11046,6 +11133,7 @@
         </w:rPr>
         <w:t>set</w:t>
       </w:r>
+      <w:proofErr w:type="gramStart"/>
       <w:r>
         <w:rPr>
           <w:rFonts w:ascii="Consolas" w:hAnsi="Consolas" w:cs="Consolas"/>
@@ -11056,6 +11144,7 @@
         </w:rPr>
         <w:t>; }</w:t>
       </w:r>
+      <w:proofErr w:type="gramEnd"/>
     </w:p>
     <w:p>
       <w:pPr>
@@ -11184,6 +11273,7 @@
         </w:rPr>
         <w:t>set</w:t>
       </w:r>
+      <w:proofErr w:type="gramStart"/>
       <w:r>
         <w:rPr>
           <w:rFonts w:ascii="Consolas" w:hAnsi="Consolas" w:cs="Consolas"/>
@@ -11194,6 +11284,7 @@
         </w:rPr>
         <w:t>; }</w:t>
       </w:r>
+      <w:proofErr w:type="gramEnd"/>
     </w:p>
     <w:p>
       <w:pPr>
@@ -11322,6 +11413,7 @@
         </w:rPr>
         <w:t>set</w:t>
       </w:r>
+      <w:proofErr w:type="gramStart"/>
       <w:r>
         <w:rPr>
           <w:rFonts w:ascii="Consolas" w:hAnsi="Consolas" w:cs="Consolas"/>
@@ -11332,6 +11424,7 @@
         </w:rPr>
         <w:t>; }</w:t>
       </w:r>
+      <w:proofErr w:type="gramEnd"/>
     </w:p>
     <w:p>
       <w:pPr>
@@ -11460,6 +11553,7 @@
         </w:rPr>
         <w:t>set</w:t>
       </w:r>
+      <w:proofErr w:type="gramStart"/>
       <w:r>
         <w:rPr>
           <w:rFonts w:ascii="Consolas" w:hAnsi="Consolas" w:cs="Consolas"/>
@@ -11470,6 +11564,7 @@
         </w:rPr>
         <w:t>; }</w:t>
       </w:r>
+      <w:proofErr w:type="gramEnd"/>
     </w:p>
     <w:p>
       <w:pPr>
@@ -11598,6 +11693,7 @@
         </w:rPr>
         <w:t>set</w:t>
       </w:r>
+      <w:proofErr w:type="gramStart"/>
       <w:r>
         <w:rPr>
           <w:rFonts w:ascii="Consolas" w:hAnsi="Consolas" w:cs="Consolas"/>
@@ -11608,6 +11704,7 @@
         </w:rPr>
         <w:t>; }</w:t>
       </w:r>
+      <w:proofErr w:type="gramEnd"/>
     </w:p>
     <w:p>
       <w:pPr>
@@ -11736,6 +11833,7 @@
         </w:rPr>
         <w:t>set</w:t>
       </w:r>
+      <w:proofErr w:type="gramStart"/>
       <w:r>
         <w:rPr>
           <w:rFonts w:ascii="Consolas" w:hAnsi="Consolas" w:cs="Consolas"/>
@@ -11746,6 +11844,7 @@
         </w:rPr>
         <w:t>; }</w:t>
       </w:r>
+      <w:proofErr w:type="gramEnd"/>
     </w:p>
     <w:p>
       <w:pPr>
@@ -11874,6 +11973,7 @@
         </w:rPr>
         <w:t>set</w:t>
       </w:r>
+      <w:proofErr w:type="gramStart"/>
       <w:r>
         <w:rPr>
           <w:rFonts w:ascii="Consolas" w:hAnsi="Consolas" w:cs="Consolas"/>
@@ -11884,6 +11984,7 @@
         </w:rPr>
         <w:t>; }</w:t>
       </w:r>
+      <w:proofErr w:type="gramEnd"/>
     </w:p>
     <w:p>
       <w:pPr>
@@ -12012,6 +12113,7 @@
         </w:rPr>
         <w:t>set</w:t>
       </w:r>
+      <w:proofErr w:type="gramStart"/>
       <w:r>
         <w:rPr>
           <w:rFonts w:ascii="Consolas" w:hAnsi="Consolas" w:cs="Consolas"/>
@@ -12022,6 +12124,7 @@
         </w:rPr>
         <w:t>; }</w:t>
       </w:r>
+      <w:proofErr w:type="gramEnd"/>
     </w:p>
     <w:p>
       <w:pPr>
@@ -12150,6 +12253,7 @@
         </w:rPr>
         <w:t>set</w:t>
       </w:r>
+      <w:proofErr w:type="gramStart"/>
       <w:r>
         <w:rPr>
           <w:rFonts w:ascii="Consolas" w:hAnsi="Consolas" w:cs="Consolas"/>
@@ -12160,6 +12264,7 @@
         </w:rPr>
         <w:t>; }</w:t>
       </w:r>
+      <w:proofErr w:type="gramEnd"/>
     </w:p>
     <w:p>
       <w:pPr>
@@ -12288,6 +12393,7 @@
         </w:rPr>
         <w:t>set</w:t>
       </w:r>
+      <w:proofErr w:type="gramStart"/>
       <w:r>
         <w:rPr>
           <w:rFonts w:ascii="Consolas" w:hAnsi="Consolas" w:cs="Consolas"/>
@@ -12298,6 +12404,7 @@
         </w:rPr>
         <w:t>; }</w:t>
       </w:r>
+      <w:proofErr w:type="gramEnd"/>
     </w:p>
     <w:p>
       <w:pPr>
@@ -12426,6 +12533,7 @@
         </w:rPr>
         <w:t>set</w:t>
       </w:r>
+      <w:proofErr w:type="gramStart"/>
       <w:r>
         <w:rPr>
           <w:rFonts w:ascii="Consolas" w:hAnsi="Consolas" w:cs="Consolas"/>
@@ -12436,6 +12544,7 @@
         </w:rPr>
         <w:t>; }</w:t>
       </w:r>
+      <w:proofErr w:type="gramEnd"/>
     </w:p>
     <w:p>
       <w:pPr>
@@ -12544,6 +12653,7 @@
         </w:rPr>
         <w:t>set</w:t>
       </w:r>
+      <w:proofErr w:type="gramStart"/>
       <w:r>
         <w:rPr>
           <w:rFonts w:ascii="Consolas" w:hAnsi="Consolas" w:cs="Consolas"/>
@@ -12554,6 +12664,7 @@
         </w:rPr>
         <w:t>; }</w:t>
       </w:r>
+      <w:proofErr w:type="gramEnd"/>
     </w:p>
     <w:p>
       <w:pPr>
@@ -12873,6 +12984,7 @@
         </w:rPr>
         <w:t>set</w:t>
       </w:r>
+      <w:proofErr w:type="gramStart"/>
       <w:r>
         <w:rPr>
           <w:rFonts w:ascii="Consolas" w:hAnsi="Consolas" w:cs="Consolas"/>
@@ -12883,6 +12995,7 @@
         </w:rPr>
         <w:t>; }</w:t>
       </w:r>
+      <w:proofErr w:type="gramEnd"/>
     </w:p>
     <w:p>
       <w:pPr>
@@ -12989,6 +13102,7 @@
         </w:rPr>
         <w:t>set</w:t>
       </w:r>
+      <w:proofErr w:type="gramStart"/>
       <w:r>
         <w:rPr>
           <w:rFonts w:ascii="Consolas" w:hAnsi="Consolas" w:cs="Consolas"/>
@@ -12999,6 +13113,7 @@
         </w:rPr>
         <w:t>; }</w:t>
       </w:r>
+      <w:proofErr w:type="gramEnd"/>
     </w:p>
     <w:p>
       <w:pPr>
@@ -13105,6 +13220,7 @@
         </w:rPr>
         <w:t>set</w:t>
       </w:r>
+      <w:proofErr w:type="gramStart"/>
       <w:r>
         <w:rPr>
           <w:rFonts w:ascii="Consolas" w:hAnsi="Consolas" w:cs="Consolas"/>
@@ -13115,6 +13231,7 @@
         </w:rPr>
         <w:t>; }</w:t>
       </w:r>
+      <w:proofErr w:type="gramEnd"/>
     </w:p>
     <w:p>
       <w:pPr>
@@ -13243,6 +13360,7 @@
         </w:rPr>
         <w:t>set</w:t>
       </w:r>
+      <w:proofErr w:type="gramStart"/>
       <w:r>
         <w:rPr>
           <w:rFonts w:ascii="Consolas" w:hAnsi="Consolas" w:cs="Consolas"/>
@@ -13253,6 +13371,7 @@
         </w:rPr>
         <w:t>; }</w:t>
       </w:r>
+      <w:proofErr w:type="gramEnd"/>
     </w:p>
     <w:p>
       <w:pPr>
@@ -13429,7 +13548,7 @@
 </file>
 
 <file path=word/endnotes.xml><?xml version="1.0" encoding="utf-8"?>
-<w:endnotes xmlns:wpc="http://schemas.microsoft.com/office/word/2010/wordprocessingCanvas" xmlns:cx="http://schemas.microsoft.com/office/drawing/2014/chartex" xmlns:cx1="http://schemas.microsoft.com/office/drawing/2015/9/8/chartex" xmlns:cx2="http://schemas.microsoft.com/office/drawing/2015/10/21/chartex" xmlns:cx3="http://schemas.microsoft.com/office/drawing/2016/5/9/chartex" xmlns:cx4="http://schemas.microsoft.com/office/drawing/2016/5/10/chartex" xmlns:cx5="http://schemas.microsoft.com/office/drawing/2016/5/11/chartex" xmlns:cx6="http://schemas.microsoft.com/office/drawing/2016/5/12/chartex" xmlns:cx7="http://schemas.microsoft.com/office/drawing/2016/5/13/chartex" xmlns:cx8="http://schemas.microsoft.com/office/drawing/2016/5/14/chartex" xmlns:mc="http://schemas.openxmlformats.org/markup-compatibility/2006" xmlns:aink="http://schemas.microsoft.com/office/drawing/2016/ink" xmlns:am3d="http://schemas.microsoft.com/office/drawing/2017/model3d" xmlns:o="urn:schemas-microsoft-com:office:office" xmlns:r="http://schemas.openxmlformats.org/officeDocument/2006/relationships" xmlns:m="http://schemas.openxmlformats.org/officeDocument/2006/math" xmlns:v="urn:schemas-microsoft-com:vml" xmlns:wp14="http://schemas.microsoft.com/office/word/2010/wordprocessingDrawing" xmlns:wp="http://schemas.openxmlformats.org/drawingml/2006/wordprocessingDrawing" xmlns:w10="urn:schemas-microsoft-com:office:word" xmlns:w="http://schemas.openxmlformats.org/wordprocessingml/2006/main" xmlns:w14="http://schemas.microsoft.com/office/word/2010/wordml" xmlns:w15="http://schemas.microsoft.com/office/word/2012/wordml" xmlns:w16cex="http://schemas.microsoft.com/office/word/2018/wordml/cex" xmlns:w16cid="http://schemas.microsoft.com/office/word/2016/wordml/cid" xmlns:w16="http://schemas.microsoft.com/office/word/2018/wordml" xmlns:w16sdtdh="http://schemas.microsoft.com/office/word/2020/wordml/sdtdatahash" xmlns:w16se="http://schemas.microsoft.com/office/word/2015/wordml/symex" xmlns:wpg="http://schemas.microsoft.com/office/word/2010/wordprocessingGroup" xmlns:wpi="http://schemas.microsoft.com/office/word/2010/wordprocessingInk" xmlns:wne="http://schemas.microsoft.com/office/word/2006/wordml" xmlns:wps="http://schemas.microsoft.com/office/word/2010/wordprocessingShape" mc:Ignorable="w14 w15 w16se w16cid w16 w16cex w16sdtdh wp14">
+<w:endnotes xmlns:wpc="http://schemas.microsoft.com/office/word/2010/wordprocessingCanvas" xmlns:cx="http://schemas.microsoft.com/office/drawing/2014/chartex" xmlns:cx1="http://schemas.microsoft.com/office/drawing/2015/9/8/chartex" xmlns:cx2="http://schemas.microsoft.com/office/drawing/2015/10/21/chartex" xmlns:cx3="http://schemas.microsoft.com/office/drawing/2016/5/9/chartex" xmlns:cx4="http://schemas.microsoft.com/office/drawing/2016/5/10/chartex" xmlns:cx5="http://schemas.microsoft.com/office/drawing/2016/5/11/chartex" xmlns:cx6="http://schemas.microsoft.com/office/drawing/2016/5/12/chartex" xmlns:cx7="http://schemas.microsoft.com/office/drawing/2016/5/13/chartex" xmlns:cx8="http://schemas.microsoft.com/office/drawing/2016/5/14/chartex" xmlns:mc="http://schemas.openxmlformats.org/markup-compatibility/2006" xmlns:aink="http://schemas.microsoft.com/office/drawing/2016/ink" xmlns:am3d="http://schemas.microsoft.com/office/drawing/2017/model3d" xmlns:o="urn:schemas-microsoft-com:office:office" xmlns:oel="http://schemas.microsoft.com/office/2019/extlst" xmlns:r="http://schemas.openxmlformats.org/officeDocument/2006/relationships" xmlns:m="http://schemas.openxmlformats.org/officeDocument/2006/math" xmlns:v="urn:schemas-microsoft-com:vml" xmlns:wp14="http://schemas.microsoft.com/office/word/2010/wordprocessingDrawing" xmlns:wp="http://schemas.openxmlformats.org/drawingml/2006/wordprocessingDrawing" xmlns:w10="urn:schemas-microsoft-com:office:word" xmlns:w="http://schemas.openxmlformats.org/wordprocessingml/2006/main" xmlns:w14="http://schemas.microsoft.com/office/word/2010/wordml" xmlns:w15="http://schemas.microsoft.com/office/word/2012/wordml" xmlns:w16cex="http://schemas.microsoft.com/office/word/2018/wordml/cex" xmlns:w16cid="http://schemas.microsoft.com/office/word/2016/wordml/cid" xmlns:w16="http://schemas.microsoft.com/office/word/2018/wordml" xmlns:w16du="http://schemas.microsoft.com/office/word/2023/wordml/word16du" xmlns:w16sdtdh="http://schemas.microsoft.com/office/word/2020/wordml/sdtdatahash" xmlns:w16sdtfl="http://schemas.microsoft.com/office/word/2024/wordml/sdtformatlock" xmlns:w16se="http://schemas.microsoft.com/office/word/2015/wordml/symex" xmlns:wpg="http://schemas.microsoft.com/office/word/2010/wordprocessingGroup" xmlns:wpi="http://schemas.microsoft.com/office/word/2010/wordprocessingInk" xmlns:wne="http://schemas.microsoft.com/office/word/2006/wordml" xmlns:wps="http://schemas.microsoft.com/office/word/2010/wordprocessingShape" mc:Ignorable="w14 w15 w16se w16cid w16 w16cex w16sdtdh w16sdtfl w16du wp14">
   <w:endnote w:type="separator" w:id="-1">
     <w:p>
       <w:r>
@@ -13448,7 +13567,7 @@
 </file>
 
 <file path=word/footer1.xml><?xml version="1.0" encoding="utf-8"?>
-<w:ftr xmlns:wpc="http://schemas.microsoft.com/office/word/2010/wordprocessingCanvas" xmlns:cx="http://schemas.microsoft.com/office/drawing/2014/chartex" xmlns:cx1="http://schemas.microsoft.com/office/drawing/2015/9/8/chartex" xmlns:cx2="http://schemas.microsoft.com/office/drawing/2015/10/21/chartex" xmlns:cx3="http://schemas.microsoft.com/office/drawing/2016/5/9/chartex" xmlns:cx4="http://schemas.microsoft.com/office/drawing/2016/5/10/chartex" xmlns:cx5="http://schemas.microsoft.com/office/drawing/2016/5/11/chartex" xmlns:cx6="http://schemas.microsoft.com/office/drawing/2016/5/12/chartex" xmlns:cx7="http://schemas.microsoft.com/office/drawing/2016/5/13/chartex" xmlns:cx8="http://schemas.microsoft.com/office/drawing/2016/5/14/chartex" xmlns:mc="http://schemas.openxmlformats.org/markup-compatibility/2006" xmlns:aink="http://schemas.microsoft.com/office/drawing/2016/ink" xmlns:am3d="http://schemas.microsoft.com/office/drawing/2017/model3d" xmlns:o="urn:schemas-microsoft-com:office:office" xmlns:r="http://schemas.openxmlformats.org/officeDocument/2006/relationships" xmlns:m="http://schemas.openxmlformats.org/officeDocument/2006/math" xmlns:v="urn:schemas-microsoft-com:vml" xmlns:wp14="http://schemas.microsoft.com/office/word/2010/wordprocessingDrawing" xmlns:wp="http://schemas.openxmlformats.org/drawingml/2006/wordprocessingDrawing" xmlns:w10="urn:schemas-microsoft-com:office:word" xmlns:w="http://schemas.openxmlformats.org/wordprocessingml/2006/main" xmlns:w14="http://schemas.microsoft.com/office/word/2010/wordml" xmlns:w15="http://schemas.microsoft.com/office/word/2012/wordml" xmlns:w16cex="http://schemas.microsoft.com/office/word/2018/wordml/cex" xmlns:w16cid="http://schemas.microsoft.com/office/word/2016/wordml/cid" xmlns:w16="http://schemas.microsoft.com/office/word/2018/wordml" xmlns:w16sdtdh="http://schemas.microsoft.com/office/word/2020/wordml/sdtdatahash" xmlns:w16se="http://schemas.microsoft.com/office/word/2015/wordml/symex" xmlns:wpg="http://schemas.microsoft.com/office/word/2010/wordprocessingGroup" xmlns:wpi="http://schemas.microsoft.com/office/word/2010/wordprocessingInk" xmlns:wne="http://schemas.microsoft.com/office/word/2006/wordml" xmlns:wps="http://schemas.microsoft.com/office/word/2010/wordprocessingShape" mc:Ignorable="w14 w15 w16se w16cid w16 w16cex w16sdtdh wp14">
+<w:ftr xmlns:wpc="http://schemas.microsoft.com/office/word/2010/wordprocessingCanvas" xmlns:cx="http://schemas.microsoft.com/office/drawing/2014/chartex" xmlns:cx1="http://schemas.microsoft.com/office/drawing/2015/9/8/chartex" xmlns:cx2="http://schemas.microsoft.com/office/drawing/2015/10/21/chartex" xmlns:cx3="http://schemas.microsoft.com/office/drawing/2016/5/9/chartex" xmlns:cx4="http://schemas.microsoft.com/office/drawing/2016/5/10/chartex" xmlns:cx5="http://schemas.microsoft.com/office/drawing/2016/5/11/chartex" xmlns:cx6="http://schemas.microsoft.com/office/drawing/2016/5/12/chartex" xmlns:cx7="http://schemas.microsoft.com/office/drawing/2016/5/13/chartex" xmlns:cx8="http://schemas.microsoft.com/office/drawing/2016/5/14/chartex" xmlns:mc="http://schemas.openxmlformats.org/markup-compatibility/2006" xmlns:aink="http://schemas.microsoft.com/office/drawing/2016/ink" xmlns:am3d="http://schemas.microsoft.com/office/drawing/2017/model3d" xmlns:o="urn:schemas-microsoft-com:office:office" xmlns:oel="http://schemas.microsoft.com/office/2019/extlst" xmlns:r="http://schemas.openxmlformats.org/officeDocument/2006/relationships" xmlns:m="http://schemas.openxmlformats.org/officeDocument/2006/math" xmlns:v="urn:schemas-microsoft-com:vml" xmlns:wp14="http://schemas.microsoft.com/office/word/2010/wordprocessingDrawing" xmlns:wp="http://schemas.openxmlformats.org/drawingml/2006/wordprocessingDrawing" xmlns:w10="urn:schemas-microsoft-com:office:word" xmlns:w="http://schemas.openxmlformats.org/wordprocessingml/2006/main" xmlns:w14="http://schemas.microsoft.com/office/word/2010/wordml" xmlns:w15="http://schemas.microsoft.com/office/word/2012/wordml" xmlns:w16cex="http://schemas.microsoft.com/office/word/2018/wordml/cex" xmlns:w16cid="http://schemas.microsoft.com/office/word/2016/wordml/cid" xmlns:w16="http://schemas.microsoft.com/office/word/2018/wordml" xmlns:w16du="http://schemas.microsoft.com/office/word/2023/wordml/word16du" xmlns:w16sdtdh="http://schemas.microsoft.com/office/word/2020/wordml/sdtdatahash" xmlns:w16sdtfl="http://schemas.microsoft.com/office/word/2024/wordml/sdtformatlock" xmlns:w16se="http://schemas.microsoft.com/office/word/2015/wordml/symex" xmlns:wpg="http://schemas.microsoft.com/office/word/2010/wordprocessingGroup" xmlns:wpi="http://schemas.microsoft.com/office/word/2010/wordprocessingInk" xmlns:wne="http://schemas.microsoft.com/office/word/2006/wordml" xmlns:wps="http://schemas.microsoft.com/office/word/2010/wordprocessingShape" mc:Ignorable="w14 w15 w16se w16cid w16 w16cex w16sdtdh w16sdtfl w16du wp14">
   <w:p>
     <w:pPr>
       <w:pStyle w:val="Footer"/>
@@ -13458,7 +13577,7 @@
 </file>
 
 <file path=word/footer2.xml><?xml version="1.0" encoding="utf-8"?>
-<w:ftr xmlns:wpc="http://schemas.microsoft.com/office/word/2010/wordprocessingCanvas" xmlns:cx="http://schemas.microsoft.com/office/drawing/2014/chartex" xmlns:cx1="http://schemas.microsoft.com/office/drawing/2015/9/8/chartex" xmlns:cx2="http://schemas.microsoft.com/office/drawing/2015/10/21/chartex" xmlns:cx3="http://schemas.microsoft.com/office/drawing/2016/5/9/chartex" xmlns:cx4="http://schemas.microsoft.com/office/drawing/2016/5/10/chartex" xmlns:cx5="http://schemas.microsoft.com/office/drawing/2016/5/11/chartex" xmlns:cx6="http://schemas.microsoft.com/office/drawing/2016/5/12/chartex" xmlns:cx7="http://schemas.microsoft.com/office/drawing/2016/5/13/chartex" xmlns:cx8="http://schemas.microsoft.com/office/drawing/2016/5/14/chartex" xmlns:mc="http://schemas.openxmlformats.org/markup-compatibility/2006" xmlns:aink="http://schemas.microsoft.com/office/drawing/2016/ink" xmlns:am3d="http://schemas.microsoft.com/office/drawing/2017/model3d" xmlns:o="urn:schemas-microsoft-com:office:office" xmlns:r="http://schemas.openxmlformats.org/officeDocument/2006/relationships" xmlns:m="http://schemas.openxmlformats.org/officeDocument/2006/math" xmlns:v="urn:schemas-microsoft-com:vml" xmlns:wp14="http://schemas.microsoft.com/office/word/2010/wordprocessingDrawing" xmlns:wp="http://schemas.openxmlformats.org/drawingml/2006/wordprocessingDrawing" xmlns:w10="urn:schemas-microsoft-com:office:word" xmlns:w="http://schemas.openxmlformats.org/wordprocessingml/2006/main" xmlns:w14="http://schemas.microsoft.com/office/word/2010/wordml" xmlns:w15="http://schemas.microsoft.com/office/word/2012/wordml" xmlns:w16cex="http://schemas.microsoft.com/office/word/2018/wordml/cex" xmlns:w16cid="http://schemas.microsoft.com/office/word/2016/wordml/cid" xmlns:w16="http://schemas.microsoft.com/office/word/2018/wordml" xmlns:w16sdtdh="http://schemas.microsoft.com/office/word/2020/wordml/sdtdatahash" xmlns:w16se="http://schemas.microsoft.com/office/word/2015/wordml/symex" xmlns:wpg="http://schemas.microsoft.com/office/word/2010/wordprocessingGroup" xmlns:wpi="http://schemas.microsoft.com/office/word/2010/wordprocessingInk" xmlns:wne="http://schemas.microsoft.com/office/word/2006/wordml" xmlns:wps="http://schemas.microsoft.com/office/word/2010/wordprocessingShape" mc:Ignorable="w14 w15 w16se w16cid w16 w16cex w16sdtdh wp14">
+<w:ftr xmlns:wpc="http://schemas.microsoft.com/office/word/2010/wordprocessingCanvas" xmlns:cx="http://schemas.microsoft.com/office/drawing/2014/chartex" xmlns:cx1="http://schemas.microsoft.com/office/drawing/2015/9/8/chartex" xmlns:cx2="http://schemas.microsoft.com/office/drawing/2015/10/21/chartex" xmlns:cx3="http://schemas.microsoft.com/office/drawing/2016/5/9/chartex" xmlns:cx4="http://schemas.microsoft.com/office/drawing/2016/5/10/chartex" xmlns:cx5="http://schemas.microsoft.com/office/drawing/2016/5/11/chartex" xmlns:cx6="http://schemas.microsoft.com/office/drawing/2016/5/12/chartex" xmlns:cx7="http://schemas.microsoft.com/office/drawing/2016/5/13/chartex" xmlns:cx8="http://schemas.microsoft.com/office/drawing/2016/5/14/chartex" xmlns:mc="http://schemas.openxmlformats.org/markup-compatibility/2006" xmlns:aink="http://schemas.microsoft.com/office/drawing/2016/ink" xmlns:am3d="http://schemas.microsoft.com/office/drawing/2017/model3d" xmlns:o="urn:schemas-microsoft-com:office:office" xmlns:oel="http://schemas.microsoft.com/office/2019/extlst" xmlns:r="http://schemas.openxmlformats.org/officeDocument/2006/relationships" xmlns:m="http://schemas.openxmlformats.org/officeDocument/2006/math" xmlns:v="urn:schemas-microsoft-com:vml" xmlns:wp14="http://schemas.microsoft.com/office/word/2010/wordprocessingDrawing" xmlns:wp="http://schemas.openxmlformats.org/drawingml/2006/wordprocessingDrawing" xmlns:w10="urn:schemas-microsoft-com:office:word" xmlns:w="http://schemas.openxmlformats.org/wordprocessingml/2006/main" xmlns:w14="http://schemas.microsoft.com/office/word/2010/wordml" xmlns:w15="http://schemas.microsoft.com/office/word/2012/wordml" xmlns:w16cex="http://schemas.microsoft.com/office/word/2018/wordml/cex" xmlns:w16cid="http://schemas.microsoft.com/office/word/2016/wordml/cid" xmlns:w16="http://schemas.microsoft.com/office/word/2018/wordml" xmlns:w16du="http://schemas.microsoft.com/office/word/2023/wordml/word16du" xmlns:w16sdtdh="http://schemas.microsoft.com/office/word/2020/wordml/sdtdatahash" xmlns:w16sdtfl="http://schemas.microsoft.com/office/word/2024/wordml/sdtformatlock" xmlns:w16se="http://schemas.microsoft.com/office/word/2015/wordml/symex" xmlns:wpg="http://schemas.microsoft.com/office/word/2010/wordprocessingGroup" xmlns:wpi="http://schemas.microsoft.com/office/word/2010/wordprocessingInk" xmlns:wne="http://schemas.microsoft.com/office/word/2006/wordml" xmlns:wps="http://schemas.microsoft.com/office/word/2010/wordprocessingShape" mc:Ignorable="w14 w15 w16se w16cid w16 w16cex w16sdtdh w16sdtfl w16du wp14">
   <w:p>
     <w:pPr>
       <w:pStyle w:val="Footer"/>
@@ -13468,7 +13587,7 @@
 </file>
 
 <file path=word/footer3.xml><?xml version="1.0" encoding="utf-8"?>
-<w:ftr xmlns:wpc="http://schemas.microsoft.com/office/word/2010/wordprocessingCanvas" xmlns:cx="http://schemas.microsoft.com/office/drawing/2014/chartex" xmlns:cx1="http://schemas.microsoft.com/office/drawing/2015/9/8/chartex" xmlns:cx2="http://schemas.microsoft.com/office/drawing/2015/10/21/chartex" xmlns:cx3="http://schemas.microsoft.com/office/drawing/2016/5/9/chartex" xmlns:cx4="http://schemas.microsoft.com/office/drawing/2016/5/10/chartex" xmlns:cx5="http://schemas.microsoft.com/office/drawing/2016/5/11/chartex" xmlns:cx6="http://schemas.microsoft.com/office/drawing/2016/5/12/chartex" xmlns:cx7="http://schemas.microsoft.com/office/drawing/2016/5/13/chartex" xmlns:cx8="http://schemas.microsoft.com/office/drawing/2016/5/14/chartex" xmlns:mc="http://schemas.openxmlformats.org/markup-compatibility/2006" xmlns:aink="http://schemas.microsoft.com/office/drawing/2016/ink" xmlns:am3d="http://schemas.microsoft.com/office/drawing/2017/model3d" xmlns:o="urn:schemas-microsoft-com:office:office" xmlns:r="http://schemas.openxmlformats.org/officeDocument/2006/relationships" xmlns:m="http://schemas.openxmlformats.org/officeDocument/2006/math" xmlns:v="urn:schemas-microsoft-com:vml" xmlns:wp14="http://schemas.microsoft.com/office/word/2010/wordprocessingDrawing" xmlns:wp="http://schemas.openxmlformats.org/drawingml/2006/wordprocessingDrawing" xmlns:w10="urn:schemas-microsoft-com:office:word" xmlns:w="http://schemas.openxmlformats.org/wordprocessingml/2006/main" xmlns:w14="http://schemas.microsoft.com/office/word/2010/wordml" xmlns:w15="http://schemas.microsoft.com/office/word/2012/wordml" xmlns:w16cex="http://schemas.microsoft.com/office/word/2018/wordml/cex" xmlns:w16cid="http://schemas.microsoft.com/office/word/2016/wordml/cid" xmlns:w16="http://schemas.microsoft.com/office/word/2018/wordml" xmlns:w16sdtdh="http://schemas.microsoft.com/office/word/2020/wordml/sdtdatahash" xmlns:w16se="http://schemas.microsoft.com/office/word/2015/wordml/symex" xmlns:wpg="http://schemas.microsoft.com/office/word/2010/wordprocessingGroup" xmlns:wpi="http://schemas.microsoft.com/office/word/2010/wordprocessingInk" xmlns:wne="http://schemas.microsoft.com/office/word/2006/wordml" xmlns:wps="http://schemas.microsoft.com/office/word/2010/wordprocessingShape" mc:Ignorable="w14 w15 w16se w16cid w16 w16cex w16sdtdh wp14">
+<w:ftr xmlns:wpc="http://schemas.microsoft.com/office/word/2010/wordprocessingCanvas" xmlns:cx="http://schemas.microsoft.com/office/drawing/2014/chartex" xmlns:cx1="http://schemas.microsoft.com/office/drawing/2015/9/8/chartex" xmlns:cx2="http://schemas.microsoft.com/office/drawing/2015/10/21/chartex" xmlns:cx3="http://schemas.microsoft.com/office/drawing/2016/5/9/chartex" xmlns:cx4="http://schemas.microsoft.com/office/drawing/2016/5/10/chartex" xmlns:cx5="http://schemas.microsoft.com/office/drawing/2016/5/11/chartex" xmlns:cx6="http://schemas.microsoft.com/office/drawing/2016/5/12/chartex" xmlns:cx7="http://schemas.microsoft.com/office/drawing/2016/5/13/chartex" xmlns:cx8="http://schemas.microsoft.com/office/drawing/2016/5/14/chartex" xmlns:mc="http://schemas.openxmlformats.org/markup-compatibility/2006" xmlns:aink="http://schemas.microsoft.com/office/drawing/2016/ink" xmlns:am3d="http://schemas.microsoft.com/office/drawing/2017/model3d" xmlns:o="urn:schemas-microsoft-com:office:office" xmlns:oel="http://schemas.microsoft.com/office/2019/extlst" xmlns:r="http://schemas.openxmlformats.org/officeDocument/2006/relationships" xmlns:m="http://schemas.openxmlformats.org/officeDocument/2006/math" xmlns:v="urn:schemas-microsoft-com:vml" xmlns:wp14="http://schemas.microsoft.com/office/word/2010/wordprocessingDrawing" xmlns:wp="http://schemas.openxmlformats.org/drawingml/2006/wordprocessingDrawing" xmlns:w10="urn:schemas-microsoft-com:office:word" xmlns:w="http://schemas.openxmlformats.org/wordprocessingml/2006/main" xmlns:w14="http://schemas.microsoft.com/office/word/2010/wordml" xmlns:w15="http://schemas.microsoft.com/office/word/2012/wordml" xmlns:w16cex="http://schemas.microsoft.com/office/word/2018/wordml/cex" xmlns:w16cid="http://schemas.microsoft.com/office/word/2016/wordml/cid" xmlns:w16="http://schemas.microsoft.com/office/word/2018/wordml" xmlns:w16du="http://schemas.microsoft.com/office/word/2023/wordml/word16du" xmlns:w16sdtdh="http://schemas.microsoft.com/office/word/2020/wordml/sdtdatahash" xmlns:w16sdtfl="http://schemas.microsoft.com/office/word/2024/wordml/sdtformatlock" xmlns:w16se="http://schemas.microsoft.com/office/word/2015/wordml/symex" xmlns:wpg="http://schemas.microsoft.com/office/word/2010/wordprocessingGroup" xmlns:wpi="http://schemas.microsoft.com/office/word/2010/wordprocessingInk" xmlns:wne="http://schemas.microsoft.com/office/word/2006/wordml" xmlns:wps="http://schemas.microsoft.com/office/word/2010/wordprocessingShape" mc:Ignorable="w14 w15 w16se w16cid w16 w16cex w16sdtdh w16sdtfl w16du wp14">
   <w:p>
     <w:pPr>
       <w:pStyle w:val="Footer"/>
@@ -13478,7 +13597,7 @@
 </file>
 
 <file path=word/footnotes.xml><?xml version="1.0" encoding="utf-8"?>
-<w:footnotes xmlns:wpc="http://schemas.microsoft.com/office/word/2010/wordprocessingCanvas" xmlns:cx="http://schemas.microsoft.com/office/drawing/2014/chartex" xmlns:cx1="http://schemas.microsoft.com/office/drawing/2015/9/8/chartex" xmlns:cx2="http://schemas.microsoft.com/office/drawing/2015/10/21/chartex" xmlns:cx3="http://schemas.microsoft.com/office/drawing/2016/5/9/chartex" xmlns:cx4="http://schemas.microsoft.com/office/drawing/2016/5/10/chartex" xmlns:cx5="http://schemas.microsoft.com/office/drawing/2016/5/11/chartex" xmlns:cx6="http://schemas.microsoft.com/office/drawing/2016/5/12/chartex" xmlns:cx7="http://schemas.microsoft.com/office/drawing/2016/5/13/chartex" xmlns:cx8="http://schemas.microsoft.com/office/drawing/2016/5/14/chartex" xmlns:mc="http://schemas.openxmlformats.org/markup-compatibility/2006" xmlns:aink="http://schemas.microsoft.com/office/drawing/2016/ink" xmlns:am3d="http://schemas.microsoft.com/office/drawing/2017/model3d" xmlns:o="urn:schemas-microsoft-com:office:office" xmlns:r="http://schemas.openxmlformats.org/officeDocument/2006/relationships" xmlns:m="http://schemas.openxmlformats.org/officeDocument/2006/math" xmlns:v="urn:schemas-microsoft-com:vml" xmlns:wp14="http://schemas.microsoft.com/office/word/2010/wordprocessingDrawing" xmlns:wp="http://schemas.openxmlformats.org/drawingml/2006/wordprocessingDrawing" xmlns:w10="urn:schemas-microsoft-com:office:word" xmlns:w="http://schemas.openxmlformats.org/wordprocessingml/2006/main" xmlns:w14="http://schemas.microsoft.com/office/word/2010/wordml" xmlns:w15="http://schemas.microsoft.com/office/word/2012/wordml" xmlns:w16cex="http://schemas.microsoft.com/office/word/2018/wordml/cex" xmlns:w16cid="http://schemas.microsoft.com/office/word/2016/wordml/cid" xmlns:w16="http://schemas.microsoft.com/office/word/2018/wordml" xmlns:w16sdtdh="http://schemas.microsoft.com/office/word/2020/wordml/sdtdatahash" xmlns:w16se="http://schemas.microsoft.com/office/word/2015/wordml/symex" xmlns:wpg="http://schemas.microsoft.com/office/word/2010/wordprocessingGroup" xmlns:wpi="http://schemas.microsoft.com/office/word/2010/wordprocessingInk" xmlns:wne="http://schemas.microsoft.com/office/word/2006/wordml" xmlns:wps="http://schemas.microsoft.com/office/word/2010/wordprocessingShape" mc:Ignorable="w14 w15 w16se w16cid w16 w16cex w16sdtdh wp14">
+<w:footnotes xmlns:wpc="http://schemas.microsoft.com/office/word/2010/wordprocessingCanvas" xmlns:cx="http://schemas.microsoft.com/office/drawing/2014/chartex" xmlns:cx1="http://schemas.microsoft.com/office/drawing/2015/9/8/chartex" xmlns:cx2="http://schemas.microsoft.com/office/drawing/2015/10/21/chartex" xmlns:cx3="http://schemas.microsoft.com/office/drawing/2016/5/9/chartex" xmlns:cx4="http://schemas.microsoft.com/office/drawing/2016/5/10/chartex" xmlns:cx5="http://schemas.microsoft.com/office/drawing/2016/5/11/chartex" xmlns:cx6="http://schemas.microsoft.com/office/drawing/2016/5/12/chartex" xmlns:cx7="http://schemas.microsoft.com/office/drawing/2016/5/13/chartex" xmlns:cx8="http://schemas.microsoft.com/office/drawing/2016/5/14/chartex" xmlns:mc="http://schemas.openxmlformats.org/markup-compatibility/2006" xmlns:aink="http://schemas.microsoft.com/office/drawing/2016/ink" xmlns:am3d="http://schemas.microsoft.com/office/drawing/2017/model3d" xmlns:o="urn:schemas-microsoft-com:office:office" xmlns:oel="http://schemas.microsoft.com/office/2019/extlst" xmlns:r="http://schemas.openxmlformats.org/officeDocument/2006/relationships" xmlns:m="http://schemas.openxmlformats.org/officeDocument/2006/math" xmlns:v="urn:schemas-microsoft-com:vml" xmlns:wp14="http://schemas.microsoft.com/office/word/2010/wordprocessingDrawing" xmlns:wp="http://schemas.openxmlformats.org/drawingml/2006/wordprocessingDrawing" xmlns:w10="urn:schemas-microsoft-com:office:word" xmlns:w="http://schemas.openxmlformats.org/wordprocessingml/2006/main" xmlns:w14="http://schemas.microsoft.com/office/word/2010/wordml" xmlns:w15="http://schemas.microsoft.com/office/word/2012/wordml" xmlns:w16cex="http://schemas.microsoft.com/office/word/2018/wordml/cex" xmlns:w16cid="http://schemas.microsoft.com/office/word/2016/wordml/cid" xmlns:w16="http://schemas.microsoft.com/office/word/2018/wordml" xmlns:w16du="http://schemas.microsoft.com/office/word/2023/wordml/word16du" xmlns:w16sdtdh="http://schemas.microsoft.com/office/word/2020/wordml/sdtdatahash" xmlns:w16sdtfl="http://schemas.microsoft.com/office/word/2024/wordml/sdtformatlock" xmlns:w16se="http://schemas.microsoft.com/office/word/2015/wordml/symex" xmlns:wpg="http://schemas.microsoft.com/office/word/2010/wordprocessingGroup" xmlns:wpi="http://schemas.microsoft.com/office/word/2010/wordprocessingInk" xmlns:wne="http://schemas.microsoft.com/office/word/2006/wordml" xmlns:wps="http://schemas.microsoft.com/office/word/2010/wordprocessingShape" mc:Ignorable="w14 w15 w16se w16cid w16 w16cex w16sdtdh w16sdtfl w16du wp14">
   <w:footnote w:type="separator" w:id="-1">
     <w:p>
       <w:r>
@@ -13497,7 +13616,7 @@
 </file>
 
 <file path=word/header1.xml><?xml version="1.0" encoding="utf-8"?>
-<w:hdr xmlns:wpc="http://schemas.microsoft.com/office/word/2010/wordprocessingCanvas" xmlns:cx="http://schemas.microsoft.com/office/drawing/2014/chartex" xmlns:cx1="http://schemas.microsoft.com/office/drawing/2015/9/8/chartex" xmlns:cx2="http://schemas.microsoft.com/office/drawing/2015/10/21/chartex" xmlns:cx3="http://schemas.microsoft.com/office/drawing/2016/5/9/chartex" xmlns:cx4="http://schemas.microsoft.com/office/drawing/2016/5/10/chartex" xmlns:cx5="http://schemas.microsoft.com/office/drawing/2016/5/11/chartex" xmlns:cx6="http://schemas.microsoft.com/office/drawing/2016/5/12/chartex" xmlns:cx7="http://schemas.microsoft.com/office/drawing/2016/5/13/chartex" xmlns:cx8="http://schemas.microsoft.com/office/drawing/2016/5/14/chartex" xmlns:mc="http://schemas.openxmlformats.org/markup-compatibility/2006" xmlns:aink="http://schemas.microsoft.com/office/drawing/2016/ink" xmlns:am3d="http://schemas.microsoft.com/office/drawing/2017/model3d" xmlns:o="urn:schemas-microsoft-com:office:office" xmlns:r="http://schemas.openxmlformats.org/officeDocument/2006/relationships" xmlns:m="http://schemas.openxmlformats.org/officeDocument/2006/math" xmlns:v="urn:schemas-microsoft-com:vml" xmlns:wp14="http://schemas.microsoft.com/office/word/2010/wordprocessingDrawing" xmlns:wp="http://schemas.openxmlformats.org/drawingml/2006/wordprocessingDrawing" xmlns:w10="urn:schemas-microsoft-com:office:word" xmlns:w="http://schemas.openxmlformats.org/wordprocessingml/2006/main" xmlns:w14="http://schemas.microsoft.com/office/word/2010/wordml" xmlns:w15="http://schemas.microsoft.com/office/word/2012/wordml" xmlns:w16cex="http://schemas.microsoft.com/office/word/2018/wordml/cex" xmlns:w16cid="http://schemas.microsoft.com/office/word/2016/wordml/cid" xmlns:w16="http://schemas.microsoft.com/office/word/2018/wordml" xmlns:w16sdtdh="http://schemas.microsoft.com/office/word/2020/wordml/sdtdatahash" xmlns:w16se="http://schemas.microsoft.com/office/word/2015/wordml/symex" xmlns:wpg="http://schemas.microsoft.com/office/word/2010/wordprocessingGroup" xmlns:wpi="http://schemas.microsoft.com/office/word/2010/wordprocessingInk" xmlns:wne="http://schemas.microsoft.com/office/word/2006/wordml" xmlns:wps="http://schemas.microsoft.com/office/word/2010/wordprocessingShape" mc:Ignorable="w14 w15 w16se w16cid w16 w16cex w16sdtdh wp14">
+<w:hdr xmlns:wpc="http://schemas.microsoft.com/office/word/2010/wordprocessingCanvas" xmlns:cx="http://schemas.microsoft.com/office/drawing/2014/chartex" xmlns:cx1="http://schemas.microsoft.com/office/drawing/2015/9/8/chartex" xmlns:cx2="http://schemas.microsoft.com/office/drawing/2015/10/21/chartex" xmlns:cx3="http://schemas.microsoft.com/office/drawing/2016/5/9/chartex" xmlns:cx4="http://schemas.microsoft.com/office/drawing/2016/5/10/chartex" xmlns:cx5="http://schemas.microsoft.com/office/drawing/2016/5/11/chartex" xmlns:cx6="http://schemas.microsoft.com/office/drawing/2016/5/12/chartex" xmlns:cx7="http://schemas.microsoft.com/office/drawing/2016/5/13/chartex" xmlns:cx8="http://schemas.microsoft.com/office/drawing/2016/5/14/chartex" xmlns:mc="http://schemas.openxmlformats.org/markup-compatibility/2006" xmlns:aink="http://schemas.microsoft.com/office/drawing/2016/ink" xmlns:am3d="http://schemas.microsoft.com/office/drawing/2017/model3d" xmlns:o="urn:schemas-microsoft-com:office:office" xmlns:oel="http://schemas.microsoft.com/office/2019/extlst" xmlns:r="http://schemas.openxmlformats.org/officeDocument/2006/relationships" xmlns:m="http://schemas.openxmlformats.org/officeDocument/2006/math" xmlns:v="urn:schemas-microsoft-com:vml" xmlns:wp14="http://schemas.microsoft.com/office/word/2010/wordprocessingDrawing" xmlns:wp="http://schemas.openxmlformats.org/drawingml/2006/wordprocessingDrawing" xmlns:w10="urn:schemas-microsoft-com:office:word" xmlns:w="http://schemas.openxmlformats.org/wordprocessingml/2006/main" xmlns:w14="http://schemas.microsoft.com/office/word/2010/wordml" xmlns:w15="http://schemas.microsoft.com/office/word/2012/wordml" xmlns:w16cex="http://schemas.microsoft.com/office/word/2018/wordml/cex" xmlns:w16cid="http://schemas.microsoft.com/office/word/2016/wordml/cid" xmlns:w16="http://schemas.microsoft.com/office/word/2018/wordml" xmlns:w16du="http://schemas.microsoft.com/office/word/2023/wordml/word16du" xmlns:w16sdtdh="http://schemas.microsoft.com/office/word/2020/wordml/sdtdatahash" xmlns:w16sdtfl="http://schemas.microsoft.com/office/word/2024/wordml/sdtformatlock" xmlns:w16se="http://schemas.microsoft.com/office/word/2015/wordml/symex" xmlns:wpg="http://schemas.microsoft.com/office/word/2010/wordprocessingGroup" xmlns:wpi="http://schemas.microsoft.com/office/word/2010/wordprocessingInk" xmlns:wne="http://schemas.microsoft.com/office/word/2006/wordml" xmlns:wps="http://schemas.microsoft.com/office/word/2010/wordprocessingShape" mc:Ignorable="w14 w15 w16se w16cid w16 w16cex w16sdtdh w16sdtfl w16du wp14">
   <w:p>
     <w:pPr>
       <w:pStyle w:val="Header"/>
@@ -13507,7 +13626,7 @@
 </file>
 
 <file path=word/header2.xml><?xml version="1.0" encoding="utf-8"?>
-<w:hdr xmlns:wpc="http://schemas.microsoft.com/office/word/2010/wordprocessingCanvas" xmlns:cx="http://schemas.microsoft.com/office/drawing/2014/chartex" xmlns:cx1="http://schemas.microsoft.com/office/drawing/2015/9/8/chartex" xmlns:cx2="http://schemas.microsoft.com/office/drawing/2015/10/21/chartex" xmlns:cx3="http://schemas.microsoft.com/office/drawing/2016/5/9/chartex" xmlns:cx4="http://schemas.microsoft.com/office/drawing/2016/5/10/chartex" xmlns:cx5="http://schemas.microsoft.com/office/drawing/2016/5/11/chartex" xmlns:cx6="http://schemas.microsoft.com/office/drawing/2016/5/12/chartex" xmlns:cx7="http://schemas.microsoft.com/office/drawing/2016/5/13/chartex" xmlns:cx8="http://schemas.microsoft.com/office/drawing/2016/5/14/chartex" xmlns:mc="http://schemas.openxmlformats.org/markup-compatibility/2006" xmlns:aink="http://schemas.microsoft.com/office/drawing/2016/ink" xmlns:am3d="http://schemas.microsoft.com/office/drawing/2017/model3d" xmlns:o="urn:schemas-microsoft-com:office:office" xmlns:r="http://schemas.openxmlformats.org/officeDocument/2006/relationships" xmlns:m="http://schemas.openxmlformats.org/officeDocument/2006/math" xmlns:v="urn:schemas-microsoft-com:vml" xmlns:wp14="http://schemas.microsoft.com/office/word/2010/wordprocessingDrawing" xmlns:wp="http://schemas.openxmlformats.org/drawingml/2006/wordprocessingDrawing" xmlns:w10="urn:schemas-microsoft-com:office:word" xmlns:w="http://schemas.openxmlformats.org/wordprocessingml/2006/main" xmlns:w14="http://schemas.microsoft.com/office/word/2010/wordml" xmlns:w15="http://schemas.microsoft.com/office/word/2012/wordml" xmlns:w16cex="http://schemas.microsoft.com/office/word/2018/wordml/cex" xmlns:w16cid="http://schemas.microsoft.com/office/word/2016/wordml/cid" xmlns:w16="http://schemas.microsoft.com/office/word/2018/wordml" xmlns:w16sdtdh="http://schemas.microsoft.com/office/word/2020/wordml/sdtdatahash" xmlns:w16se="http://schemas.microsoft.com/office/word/2015/wordml/symex" xmlns:wpg="http://schemas.microsoft.com/office/word/2010/wordprocessingGroup" xmlns:wpi="http://schemas.microsoft.com/office/word/2010/wordprocessingInk" xmlns:wne="http://schemas.microsoft.com/office/word/2006/wordml" xmlns:wps="http://schemas.microsoft.com/office/word/2010/wordprocessingShape" mc:Ignorable="w14 w15 w16se w16cid w16 w16cex w16sdtdh wp14">
+<w:hdr xmlns:wpc="http://schemas.microsoft.com/office/word/2010/wordprocessingCanvas" xmlns:cx="http://schemas.microsoft.com/office/drawing/2014/chartex" xmlns:cx1="http://schemas.microsoft.com/office/drawing/2015/9/8/chartex" xmlns:cx2="http://schemas.microsoft.com/office/drawing/2015/10/21/chartex" xmlns:cx3="http://schemas.microsoft.com/office/drawing/2016/5/9/chartex" xmlns:cx4="http://schemas.microsoft.com/office/drawing/2016/5/10/chartex" xmlns:cx5="http://schemas.microsoft.com/office/drawing/2016/5/11/chartex" xmlns:cx6="http://schemas.microsoft.com/office/drawing/2016/5/12/chartex" xmlns:cx7="http://schemas.microsoft.com/office/drawing/2016/5/13/chartex" xmlns:cx8="http://schemas.microsoft.com/office/drawing/2016/5/14/chartex" xmlns:mc="http://schemas.openxmlformats.org/markup-compatibility/2006" xmlns:aink="http://schemas.microsoft.com/office/drawing/2016/ink" xmlns:am3d="http://schemas.microsoft.com/office/drawing/2017/model3d" xmlns:o="urn:schemas-microsoft-com:office:office" xmlns:oel="http://schemas.microsoft.com/office/2019/extlst" xmlns:r="http://schemas.openxmlformats.org/officeDocument/2006/relationships" xmlns:m="http://schemas.openxmlformats.org/officeDocument/2006/math" xmlns:v="urn:schemas-microsoft-com:vml" xmlns:wp14="http://schemas.microsoft.com/office/word/2010/wordprocessingDrawing" xmlns:wp="http://schemas.openxmlformats.org/drawingml/2006/wordprocessingDrawing" xmlns:w10="urn:schemas-microsoft-com:office:word" xmlns:w="http://schemas.openxmlformats.org/wordprocessingml/2006/main" xmlns:w14="http://schemas.microsoft.com/office/word/2010/wordml" xmlns:w15="http://schemas.microsoft.com/office/word/2012/wordml" xmlns:w16cex="http://schemas.microsoft.com/office/word/2018/wordml/cex" xmlns:w16cid="http://schemas.microsoft.com/office/word/2016/wordml/cid" xmlns:w16="http://schemas.microsoft.com/office/word/2018/wordml" xmlns:w16du="http://schemas.microsoft.com/office/word/2023/wordml/word16du" xmlns:w16sdtdh="http://schemas.microsoft.com/office/word/2020/wordml/sdtdatahash" xmlns:w16sdtfl="http://schemas.microsoft.com/office/word/2024/wordml/sdtformatlock" xmlns:w16se="http://schemas.microsoft.com/office/word/2015/wordml/symex" xmlns:wpg="http://schemas.microsoft.com/office/word/2010/wordprocessingGroup" xmlns:wpi="http://schemas.microsoft.com/office/word/2010/wordprocessingInk" xmlns:wne="http://schemas.microsoft.com/office/word/2006/wordml" xmlns:wps="http://schemas.microsoft.com/office/word/2010/wordprocessingShape" mc:Ignorable="w14 w15 w16se w16cid w16 w16cex w16sdtdh w16sdtfl w16du wp14">
   <w:tbl>
     <w:tblPr>
       <w:tblW w:w="11057" w:type="dxa"/>
@@ -13688,7 +13807,7 @@
 </file>
 
 <file path=word/header3.xml><?xml version="1.0" encoding="utf-8"?>
-<w:hdr xmlns:wpc="http://schemas.microsoft.com/office/word/2010/wordprocessingCanvas" xmlns:cx="http://schemas.microsoft.com/office/drawing/2014/chartex" xmlns:cx1="http://schemas.microsoft.com/office/drawing/2015/9/8/chartex" xmlns:cx2="http://schemas.microsoft.com/office/drawing/2015/10/21/chartex" xmlns:cx3="http://schemas.microsoft.com/office/drawing/2016/5/9/chartex" xmlns:cx4="http://schemas.microsoft.com/office/drawing/2016/5/10/chartex" xmlns:cx5="http://schemas.microsoft.com/office/drawing/2016/5/11/chartex" xmlns:cx6="http://schemas.microsoft.com/office/drawing/2016/5/12/chartex" xmlns:cx7="http://schemas.microsoft.com/office/drawing/2016/5/13/chartex" xmlns:cx8="http://schemas.microsoft.com/office/drawing/2016/5/14/chartex" xmlns:mc="http://schemas.openxmlformats.org/markup-compatibility/2006" xmlns:aink="http://schemas.microsoft.com/office/drawing/2016/ink" xmlns:am3d="http://schemas.microsoft.com/office/drawing/2017/model3d" xmlns:o="urn:schemas-microsoft-com:office:office" xmlns:r="http://schemas.openxmlformats.org/officeDocument/2006/relationships" xmlns:m="http://schemas.openxmlformats.org/officeDocument/2006/math" xmlns:v="urn:schemas-microsoft-com:vml" xmlns:wp14="http://schemas.microsoft.com/office/word/2010/wordprocessingDrawing" xmlns:wp="http://schemas.openxmlformats.org/drawingml/2006/wordprocessingDrawing" xmlns:w10="urn:schemas-microsoft-com:office:word" xmlns:w="http://schemas.openxmlformats.org/wordprocessingml/2006/main" xmlns:w14="http://schemas.microsoft.com/office/word/2010/wordml" xmlns:w15="http://schemas.microsoft.com/office/word/2012/wordml" xmlns:w16cex="http://schemas.microsoft.com/office/word/2018/wordml/cex" xmlns:w16cid="http://schemas.microsoft.com/office/word/2016/wordml/cid" xmlns:w16="http://schemas.microsoft.com/office/word/2018/wordml" xmlns:w16sdtdh="http://schemas.microsoft.com/office/word/2020/wordml/sdtdatahash" xmlns:w16se="http://schemas.microsoft.com/office/word/2015/wordml/symex" xmlns:wpg="http://schemas.microsoft.com/office/word/2010/wordprocessingGroup" xmlns:wpi="http://schemas.microsoft.com/office/word/2010/wordprocessingInk" xmlns:wne="http://schemas.microsoft.com/office/word/2006/wordml" xmlns:wps="http://schemas.microsoft.com/office/word/2010/wordprocessingShape" mc:Ignorable="w14 w15 w16se w16cid w16 w16cex w16sdtdh wp14">
+<w:hdr xmlns:wpc="http://schemas.microsoft.com/office/word/2010/wordprocessingCanvas" xmlns:cx="http://schemas.microsoft.com/office/drawing/2014/chartex" xmlns:cx1="http://schemas.microsoft.com/office/drawing/2015/9/8/chartex" xmlns:cx2="http://schemas.microsoft.com/office/drawing/2015/10/21/chartex" xmlns:cx3="http://schemas.microsoft.com/office/drawing/2016/5/9/chartex" xmlns:cx4="http://schemas.microsoft.com/office/drawing/2016/5/10/chartex" xmlns:cx5="http://schemas.microsoft.com/office/drawing/2016/5/11/chartex" xmlns:cx6="http://schemas.microsoft.com/office/drawing/2016/5/12/chartex" xmlns:cx7="http://schemas.microsoft.com/office/drawing/2016/5/13/chartex" xmlns:cx8="http://schemas.microsoft.com/office/drawing/2016/5/14/chartex" xmlns:mc="http://schemas.openxmlformats.org/markup-compatibility/2006" xmlns:aink="http://schemas.microsoft.com/office/drawing/2016/ink" xmlns:am3d="http://schemas.microsoft.com/office/drawing/2017/model3d" xmlns:o="urn:schemas-microsoft-com:office:office" xmlns:oel="http://schemas.microsoft.com/office/2019/extlst" xmlns:r="http://schemas.openxmlformats.org/officeDocument/2006/relationships" xmlns:m="http://schemas.openxmlformats.org/officeDocument/2006/math" xmlns:v="urn:schemas-microsoft-com:vml" xmlns:wp14="http://schemas.microsoft.com/office/word/2010/wordprocessingDrawing" xmlns:wp="http://schemas.openxmlformats.org/drawingml/2006/wordprocessingDrawing" xmlns:w10="urn:schemas-microsoft-com:office:word" xmlns:w="http://schemas.openxmlformats.org/wordprocessingml/2006/main" xmlns:w14="http://schemas.microsoft.com/office/word/2010/wordml" xmlns:w15="http://schemas.microsoft.com/office/word/2012/wordml" xmlns:w16cex="http://schemas.microsoft.com/office/word/2018/wordml/cex" xmlns:w16cid="http://schemas.microsoft.com/office/word/2016/wordml/cid" xmlns:w16="http://schemas.microsoft.com/office/word/2018/wordml" xmlns:w16du="http://schemas.microsoft.com/office/word/2023/wordml/word16du" xmlns:w16sdtdh="http://schemas.microsoft.com/office/word/2020/wordml/sdtdatahash" xmlns:w16sdtfl="http://schemas.microsoft.com/office/word/2024/wordml/sdtformatlock" xmlns:w16se="http://schemas.microsoft.com/office/word/2015/wordml/symex" xmlns:wpg="http://schemas.microsoft.com/office/word/2010/wordprocessingGroup" xmlns:wpi="http://schemas.microsoft.com/office/word/2010/wordprocessingInk" xmlns:wne="http://schemas.microsoft.com/office/word/2006/wordml" xmlns:wps="http://schemas.microsoft.com/office/word/2010/wordprocessingShape" mc:Ignorable="w14 w15 w16se w16cid w16 w16cex w16sdtdh w16sdtfl w16du wp14">
   <w:p>
     <w:pPr>
       <w:pStyle w:val="Header"/>
@@ -13698,7 +13817,7 @@
 </file>
 
 <file path=word/numbering.xml><?xml version="1.0" encoding="utf-8"?>
-<w:numbering xmlns:wpc="http://schemas.microsoft.com/office/word/2010/wordprocessingCanvas" xmlns:cx="http://schemas.microsoft.com/office/drawing/2014/chartex" xmlns:cx1="http://schemas.microsoft.com/office/drawing/2015/9/8/chartex" xmlns:cx2="http://schemas.microsoft.com/office/drawing/2015/10/21/chartex" xmlns:cx3="http://schemas.microsoft.com/office/drawing/2016/5/9/chartex" xmlns:cx4="http://schemas.microsoft.com/office/drawing/2016/5/10/chartex" xmlns:cx5="http://schemas.microsoft.com/office/drawing/2016/5/11/chartex" xmlns:cx6="http://schemas.microsoft.com/office/drawing/2016/5/12/chartex" xmlns:cx7="http://schemas.microsoft.com/office/drawing/2016/5/13/chartex" xmlns:cx8="http://schemas.microsoft.com/office/drawing/2016/5/14/chartex" xmlns:mc="http://schemas.openxmlformats.org/markup-compatibility/2006" xmlns:aink="http://schemas.microsoft.com/office/drawing/2016/ink" xmlns:am3d="http://schemas.microsoft.com/office/drawing/2017/model3d" xmlns:o="urn:schemas-microsoft-com:office:office" xmlns:r="http://schemas.openxmlformats.org/officeDocument/2006/relationships" xmlns:m="http://schemas.openxmlformats.org/officeDocument/2006/math" xmlns:v="urn:schemas-microsoft-com:vml" xmlns:wp14="http://schemas.microsoft.com/office/word/2010/wordprocessingDrawing" xmlns:wp="http://schemas.openxmlformats.org/drawingml/2006/wordprocessingDrawing" xmlns:w10="urn:schemas-microsoft-com:office:word" xmlns:w="http://schemas.openxmlformats.org/wordprocessingml/2006/main" xmlns:w14="http://schemas.microsoft.com/office/word/2010/wordml" xmlns:w15="http://schemas.microsoft.com/office/word/2012/wordml" xmlns:w16cex="http://schemas.microsoft.com/office/word/2018/wordml/cex" xmlns:w16cid="http://schemas.microsoft.com/office/word/2016/wordml/cid" xmlns:w16="http://schemas.microsoft.com/office/word/2018/wordml" xmlns:w16sdtdh="http://schemas.microsoft.com/office/word/2020/wordml/sdtdatahash" xmlns:w16se="http://schemas.microsoft.com/office/word/2015/wordml/symex" xmlns:wpg="http://schemas.microsoft.com/office/word/2010/wordprocessingGroup" xmlns:wpi="http://schemas.microsoft.com/office/word/2010/wordprocessingInk" xmlns:wne="http://schemas.microsoft.com/office/word/2006/wordml" xmlns:wps="http://schemas.microsoft.com/office/word/2010/wordprocessingShape" mc:Ignorable="w14 w15 w16se w16cid w16 w16cex w16sdtdh wp14">
+<w:numbering xmlns:wpc="http://schemas.microsoft.com/office/word/2010/wordprocessingCanvas" xmlns:cx="http://schemas.microsoft.com/office/drawing/2014/chartex" xmlns:cx1="http://schemas.microsoft.com/office/drawing/2015/9/8/chartex" xmlns:cx2="http://schemas.microsoft.com/office/drawing/2015/10/21/chartex" xmlns:cx3="http://schemas.microsoft.com/office/drawing/2016/5/9/chartex" xmlns:cx4="http://schemas.microsoft.com/office/drawing/2016/5/10/chartex" xmlns:cx5="http://schemas.microsoft.com/office/drawing/2016/5/11/chartex" xmlns:cx6="http://schemas.microsoft.com/office/drawing/2016/5/12/chartex" xmlns:cx7="http://schemas.microsoft.com/office/drawing/2016/5/13/chartex" xmlns:cx8="http://schemas.microsoft.com/office/drawing/2016/5/14/chartex" xmlns:mc="http://schemas.openxmlformats.org/markup-compatibility/2006" xmlns:aink="http://schemas.microsoft.com/office/drawing/2016/ink" xmlns:am3d="http://schemas.microsoft.com/office/drawing/2017/model3d" xmlns:o="urn:schemas-microsoft-com:office:office" xmlns:oel="http://schemas.microsoft.com/office/2019/extlst" xmlns:r="http://schemas.openxmlformats.org/officeDocument/2006/relationships" xmlns:m="http://schemas.openxmlformats.org/officeDocument/2006/math" xmlns:v="urn:schemas-microsoft-com:vml" xmlns:wp14="http://schemas.microsoft.com/office/word/2010/wordprocessingDrawing" xmlns:wp="http://schemas.openxmlformats.org/drawingml/2006/wordprocessingDrawing" xmlns:w10="urn:schemas-microsoft-com:office:word" xmlns:w="http://schemas.openxmlformats.org/wordprocessingml/2006/main" xmlns:w14="http://schemas.microsoft.com/office/word/2010/wordml" xmlns:w15="http://schemas.microsoft.com/office/word/2012/wordml" xmlns:w16cex="http://schemas.microsoft.com/office/word/2018/wordml/cex" xmlns:w16cid="http://schemas.microsoft.com/office/word/2016/wordml/cid" xmlns:w16="http://schemas.microsoft.com/office/word/2018/wordml" xmlns:w16du="http://schemas.microsoft.com/office/word/2023/wordml/word16du" xmlns:w16sdtdh="http://schemas.microsoft.com/office/word/2020/wordml/sdtdatahash" xmlns:w16sdtfl="http://schemas.microsoft.com/office/word/2024/wordml/sdtformatlock" xmlns:w16se="http://schemas.microsoft.com/office/word/2015/wordml/symex" xmlns:wpg="http://schemas.microsoft.com/office/word/2010/wordprocessingGroup" xmlns:wpi="http://schemas.microsoft.com/office/word/2010/wordprocessingInk" xmlns:wne="http://schemas.microsoft.com/office/word/2006/wordml" xmlns:wps="http://schemas.microsoft.com/office/word/2010/wordprocessingShape" mc:Ignorable="w14 w15 w16se w16cid w16 w16cex w16sdtdh w16sdtfl w16du wp14">
   <w:abstractNum w:abstractNumId="0" w15:restartNumberingAfterBreak="0">
     <w:nsid w:val="07AC0718"/>
     <w:multiLevelType w:val="hybridMultilevel"/>
@@ -14977,62 +15096,62 @@
       </w:rPr>
     </w:lvl>
   </w:abstractNum>
-  <w:num w:numId="1">
+  <w:num w:numId="1" w16cid:durableId="1994795069">
     <w:abstractNumId w:val="4"/>
   </w:num>
-  <w:num w:numId="2">
+  <w:num w:numId="2" w16cid:durableId="921136502">
     <w:abstractNumId w:val="2"/>
   </w:num>
-  <w:num w:numId="3">
+  <w:num w:numId="3" w16cid:durableId="1939866942">
     <w:abstractNumId w:val="8"/>
   </w:num>
-  <w:num w:numId="4">
+  <w:num w:numId="4" w16cid:durableId="1364092128">
     <w:abstractNumId w:val="14"/>
   </w:num>
-  <w:num w:numId="5">
+  <w:num w:numId="5" w16cid:durableId="18507029">
     <w:abstractNumId w:val="9"/>
   </w:num>
-  <w:num w:numId="6">
+  <w:num w:numId="6" w16cid:durableId="259797423">
     <w:abstractNumId w:val="16"/>
   </w:num>
-  <w:num w:numId="7">
+  <w:num w:numId="7" w16cid:durableId="555704686">
     <w:abstractNumId w:val="7"/>
   </w:num>
-  <w:num w:numId="8">
+  <w:num w:numId="8" w16cid:durableId="2131587903">
     <w:abstractNumId w:val="3"/>
   </w:num>
-  <w:num w:numId="9">
+  <w:num w:numId="9" w16cid:durableId="94786849">
     <w:abstractNumId w:val="13"/>
   </w:num>
-  <w:num w:numId="10">
+  <w:num w:numId="10" w16cid:durableId="574247866">
     <w:abstractNumId w:val="1"/>
   </w:num>
-  <w:num w:numId="11">
+  <w:num w:numId="11" w16cid:durableId="2043089100">
     <w:abstractNumId w:val="12"/>
   </w:num>
-  <w:num w:numId="12">
+  <w:num w:numId="12" w16cid:durableId="1480728353">
     <w:abstractNumId w:val="5"/>
   </w:num>
-  <w:num w:numId="13">
+  <w:num w:numId="13" w16cid:durableId="1982685754">
     <w:abstractNumId w:val="10"/>
   </w:num>
-  <w:num w:numId="14">
+  <w:num w:numId="14" w16cid:durableId="2070029540">
     <w:abstractNumId w:val="15"/>
   </w:num>
-  <w:num w:numId="15">
+  <w:num w:numId="15" w16cid:durableId="2081125230">
     <w:abstractNumId w:val="0"/>
   </w:num>
-  <w:num w:numId="16">
+  <w:num w:numId="16" w16cid:durableId="327827356">
     <w:abstractNumId w:val="11"/>
   </w:num>
-  <w:num w:numId="17">
+  <w:num w:numId="17" w16cid:durableId="2056922821">
     <w:abstractNumId w:val="6"/>
   </w:num>
 </w:numbering>
 </file>
 
 <file path=word/styles.xml><?xml version="1.0" encoding="utf-8"?>
-<w:styles xmlns:mc="http://schemas.openxmlformats.org/markup-compatibility/2006" xmlns:r="http://schemas.openxmlformats.org/officeDocument/2006/relationships" xmlns:w="http://schemas.openxmlformats.org/wordprocessingml/2006/main" xmlns:w14="http://schemas.microsoft.com/office/word/2010/wordml" xmlns:w15="http://schemas.microsoft.com/office/word/2012/wordml" xmlns:w16cex="http://schemas.microsoft.com/office/word/2018/wordml/cex" xmlns:w16cid="http://schemas.microsoft.com/office/word/2016/wordml/cid" xmlns:w16="http://schemas.microsoft.com/office/word/2018/wordml" xmlns:w16sdtdh="http://schemas.microsoft.com/office/word/2020/wordml/sdtdatahash" xmlns:w16se="http://schemas.microsoft.com/office/word/2015/wordml/symex" mc:Ignorable="w14 w15 w16se w16cid w16 w16cex w16sdtdh">
+<w:styles xmlns:mc="http://schemas.openxmlformats.org/markup-compatibility/2006" xmlns:r="http://schemas.openxmlformats.org/officeDocument/2006/relationships" xmlns:w="http://schemas.openxmlformats.org/wordprocessingml/2006/main" xmlns:w14="http://schemas.microsoft.com/office/word/2010/wordml" xmlns:w15="http://schemas.microsoft.com/office/word/2012/wordml" xmlns:w16cex="http://schemas.microsoft.com/office/word/2018/wordml/cex" xmlns:w16cid="http://schemas.microsoft.com/office/word/2016/wordml/cid" xmlns:w16="http://schemas.microsoft.com/office/word/2018/wordml" xmlns:w16du="http://schemas.microsoft.com/office/word/2023/wordml/word16du" xmlns:w16sdtdh="http://schemas.microsoft.com/office/word/2020/wordml/sdtdatahash" xmlns:w16sdtfl="http://schemas.microsoft.com/office/word/2024/wordml/sdtformatlock" xmlns:w16se="http://schemas.microsoft.com/office/word/2015/wordml/symex" mc:Ignorable="w14 w15 w16se w16cid w16 w16cex w16sdtdh w16sdtfl w16du">
   <w:docDefaults>
     <w:rPrDefault>
       <w:rPr>

</xml_diff>